<commit_message>
Instructions to submit lab 2 data
</commit_message>
<xml_diff>
--- a/Labs/Lab 2/Submitting your Lab 2 data.docx
+++ b/Labs/Lab 2/Submitting your Lab 2 data.docx
@@ -24,11 +24,13 @@
         <w:adjustRightInd w:val="0"/>
         <w:rPr>
           <w:rFonts w:ascii="Helvetica" w:hAnsi="Helvetica" w:cs="Helvetica"/>
-        </w:rPr>
-      </w:pPr>
-      <w:r>
-        <w:rPr>
-          <w:rFonts w:ascii="Helvetica" w:hAnsi="Helvetica" w:cs="Helvetica"/>
+          <w:b/>
+        </w:rPr>
+      </w:pPr>
+      <w:r>
+        <w:rPr>
+          <w:rFonts w:ascii="Helvetica" w:hAnsi="Helvetica" w:cs="Helvetica"/>
+          <w:b/>
         </w:rPr>
         <w:t># How to enter your Balsam fir data</w:t>
       </w:r>
@@ -86,35 +88,13 @@
         <w:rPr>
           <w:rFonts w:ascii="Helvetica" w:hAnsi="Helvetica" w:cs="Helvetica"/>
         </w:rPr>
-        <w:t xml:space="preserve">You should save your data as a comma-separated value (CSV) file, which is a plain text format for spreadsheets. CSV files can be viewed and edited with many applications (e.g. Microsoft Excel, </w:t>
-      </w:r>
-      <w:proofErr w:type="spellStart"/>
-      <w:r>
-        <w:rPr>
-          <w:rFonts w:ascii="Helvetica" w:hAnsi="Helvetica" w:cs="Helvetica"/>
-        </w:rPr>
-        <w:t>OpenOffice</w:t>
-      </w:r>
-      <w:proofErr w:type="spellEnd"/>
-      <w:r>
-        <w:rPr>
-          <w:rFonts w:ascii="Helvetica" w:hAnsi="Helvetica" w:cs="Helvetica"/>
-        </w:rPr>
-        <w:t xml:space="preserve"> </w:t>
-      </w:r>
-      <w:proofErr w:type="spellStart"/>
-      <w:r>
-        <w:rPr>
-          <w:rFonts w:ascii="Helvetica" w:hAnsi="Helvetica" w:cs="Helvetica"/>
-        </w:rPr>
-        <w:t>Calc</w:t>
-      </w:r>
-      <w:proofErr w:type="spellEnd"/>
-      <w:r>
-        <w:rPr>
-          <w:rFonts w:ascii="Helvetica" w:hAnsi="Helvetica" w:cs="Helvetica"/>
-        </w:rPr>
-        <w:t>, Google Sheets, R). This will enable us to read the data into R for Lab 3, and while R can read Excel files too, the CSV format is more generally accessible.</w:t>
+        <w:t>Below are two methods that you may use to submit your Balsam fir data as a comma</w:t>
+      </w:r>
+      <w:r>
+        <w:rPr>
+          <w:rFonts w:ascii="Helvetica" w:hAnsi="Helvetica" w:cs="Helvetica"/>
+        </w:rPr>
+        <w:t xml:space="preserve"> separated variable (.csv) file:</w:t>
       </w:r>
     </w:p>
     <w:p>
@@ -144,6 +124,78 @@
     </w:p>
     <w:p>
       <w:pPr>
+        <w:pStyle w:val="ListParagraph"/>
+        <w:widowControl w:val="0"/>
+        <w:numPr>
+          <w:ilvl w:val="0"/>
+          <w:numId w:val="2"/>
+        </w:numPr>
+        <w:tabs>
+          <w:tab w:val="left" w:pos="566"/>
+          <w:tab w:val="left" w:pos="1133"/>
+          <w:tab w:val="left" w:pos="1700"/>
+          <w:tab w:val="left" w:pos="2267"/>
+          <w:tab w:val="left" w:pos="2834"/>
+          <w:tab w:val="left" w:pos="3401"/>
+          <w:tab w:val="left" w:pos="3968"/>
+          <w:tab w:val="left" w:pos="4535"/>
+          <w:tab w:val="left" w:pos="5102"/>
+          <w:tab w:val="left" w:pos="5669"/>
+          <w:tab w:val="left" w:pos="6236"/>
+          <w:tab w:val="left" w:pos="6803"/>
+        </w:tabs>
+        <w:autoSpaceDE w:val="0"/>
+        <w:autoSpaceDN w:val="0"/>
+        <w:adjustRightInd w:val="0"/>
+        <w:rPr>
+          <w:rFonts w:ascii="Helvetica" w:hAnsi="Helvetica" w:cs="Helvetica"/>
+        </w:rPr>
+      </w:pPr>
+      <w:r>
+        <w:rPr>
+          <w:rFonts w:ascii="Helvetica" w:hAnsi="Helvetica" w:cs="Helvetica"/>
+        </w:rPr>
+        <w:t>Using Microsoft Excel (or similar) and GitHub Desktop or</w:t>
+      </w:r>
+    </w:p>
+    <w:p>
+      <w:pPr>
+        <w:pStyle w:val="ListParagraph"/>
+        <w:widowControl w:val="0"/>
+        <w:numPr>
+          <w:ilvl w:val="0"/>
+          <w:numId w:val="2"/>
+        </w:numPr>
+        <w:tabs>
+          <w:tab w:val="left" w:pos="566"/>
+          <w:tab w:val="left" w:pos="1133"/>
+          <w:tab w:val="left" w:pos="1700"/>
+          <w:tab w:val="left" w:pos="2267"/>
+          <w:tab w:val="left" w:pos="2834"/>
+          <w:tab w:val="left" w:pos="3401"/>
+          <w:tab w:val="left" w:pos="3968"/>
+          <w:tab w:val="left" w:pos="4535"/>
+          <w:tab w:val="left" w:pos="5102"/>
+          <w:tab w:val="left" w:pos="5669"/>
+          <w:tab w:val="left" w:pos="6236"/>
+          <w:tab w:val="left" w:pos="6803"/>
+        </w:tabs>
+        <w:autoSpaceDE w:val="0"/>
+        <w:autoSpaceDN w:val="0"/>
+        <w:adjustRightInd w:val="0"/>
+        <w:rPr>
+          <w:rFonts w:ascii="Helvetica" w:hAnsi="Helvetica" w:cs="Helvetica"/>
+        </w:rPr>
+      </w:pPr>
+      <w:r>
+        <w:rPr>
+          <w:rFonts w:ascii="Helvetica" w:hAnsi="Helvetica" w:cs="Helvetica"/>
+        </w:rPr>
+        <w:t>Create a file directly in the GitHub repository</w:t>
+      </w:r>
+    </w:p>
+    <w:p>
+      <w:pPr>
         <w:widowControl w:val="0"/>
         <w:tabs>
           <w:tab w:val="left" w:pos="566"/>
@@ -166,12 +218,6 @@
           <w:rFonts w:ascii="Helvetica" w:hAnsi="Helvetica" w:cs="Helvetica"/>
         </w:rPr>
       </w:pPr>
-      <w:r>
-        <w:rPr>
-          <w:rFonts w:ascii="Helvetica" w:hAnsi="Helvetica" w:cs="Helvetica"/>
-        </w:rPr>
-        <w:t>## Using Microsoft Excel or similar</w:t>
-      </w:r>
     </w:p>
     <w:p>
       <w:pPr>
@@ -197,6 +243,12 @@
           <w:rFonts w:ascii="Helvetica" w:hAnsi="Helvetica" w:cs="Helvetica"/>
         </w:rPr>
       </w:pPr>
+      <w:r>
+        <w:rPr>
+          <w:rFonts w:ascii="Helvetica" w:hAnsi="Helvetica" w:cs="Helvetica"/>
+        </w:rPr>
+        <w:t>Both approaches will require Github credentials.</w:t>
+      </w:r>
     </w:p>
     <w:p>
       <w:pPr>
@@ -222,12 +274,6 @@
           <w:rFonts w:ascii="Helvetica" w:hAnsi="Helvetica" w:cs="Helvetica"/>
         </w:rPr>
       </w:pPr>
-      <w:r>
-        <w:rPr>
-          <w:rFonts w:ascii="Helvetica" w:hAnsi="Helvetica" w:cs="Helvetica"/>
-        </w:rPr>
-        <w:t>1) Open Excel and enter your data.</w:t>
-      </w:r>
     </w:p>
     <w:p>
       <w:pPr>
@@ -251,69 +297,57 @@
         <w:adjustRightInd w:val="0"/>
         <w:rPr>
           <w:rFonts w:ascii="Helvetica" w:hAnsi="Helvetica" w:cs="Helvetica"/>
-        </w:rPr>
-      </w:pPr>
-      <w:r>
-        <w:rPr>
-          <w:rFonts w:ascii="Helvetica" w:hAnsi="Helvetica" w:cs="Helvetica"/>
-        </w:rPr>
-        <w:t xml:space="preserve">2) Save as a </w:t>
-      </w:r>
-      <w:proofErr w:type="spellStart"/>
-      <w:r>
-        <w:rPr>
-          <w:rFonts w:ascii="Helvetica" w:hAnsi="Helvetica" w:cs="Helvetica"/>
-        </w:rPr>
-        <w:t>csv</w:t>
-      </w:r>
-      <w:proofErr w:type="spellEnd"/>
-      <w:r>
-        <w:rPr>
-          <w:rFonts w:ascii="Helvetica" w:hAnsi="Helvetica" w:cs="Helvetica"/>
-        </w:rPr>
-        <w:t xml:space="preserve"> file. You should choose a name for your file that is distinct from any other files in the Lab 2 directory of the </w:t>
-      </w:r>
-      <w:proofErr w:type="spellStart"/>
-      <w:r>
-        <w:rPr>
-          <w:rFonts w:ascii="Helvetica" w:hAnsi="Helvetica" w:cs="Helvetica"/>
-        </w:rPr>
-        <w:t>Github</w:t>
-      </w:r>
-      <w:proofErr w:type="spellEnd"/>
-      <w:r>
-        <w:rPr>
-          <w:rFonts w:ascii="Helvetica" w:hAnsi="Helvetica" w:cs="Helvetica"/>
-        </w:rPr>
-        <w:t xml:space="preserve"> repository (i.e., try not to give your file the same name as another group). Select "File" -&gt; "Save As</w:t>
-      </w:r>
-      <w:proofErr w:type="gramStart"/>
-      <w:r>
-        <w:rPr>
-          <w:rFonts w:ascii="Helvetica" w:hAnsi="Helvetica" w:cs="Helvetica"/>
-        </w:rPr>
-        <w:t>..</w:t>
-      </w:r>
-      <w:proofErr w:type="gramEnd"/>
-      <w:r>
-        <w:rPr>
-          <w:rFonts w:ascii="Helvetica" w:hAnsi="Helvetica" w:cs="Helvetica"/>
-        </w:rPr>
-        <w:t>." -&gt; In the "Format" drop-down menu select "Comma-Separated Values (.</w:t>
-      </w:r>
-      <w:proofErr w:type="spellStart"/>
-      <w:r>
-        <w:rPr>
-          <w:rFonts w:ascii="Helvetica" w:hAnsi="Helvetica" w:cs="Helvetica"/>
-        </w:rPr>
-        <w:t>csv</w:t>
-      </w:r>
-      <w:proofErr w:type="spellEnd"/>
-      <w:r>
-        <w:rPr>
-          <w:rFonts w:ascii="Helvetica" w:hAnsi="Helvetica" w:cs="Helvetica"/>
-        </w:rPr>
-        <w:t>)" -&gt; Click "Save". This may prompt the warning "This workbook contains features that will not work or may be removed if you save it in the selected file format. Do you want to continue?" - Click "Continue" to proceed with saving the file. If you are prompted by an additional warning concerning the encoding of the file, select the option "UTF-8 encoding" to prevent including unwanted special characters in your file.</w:t>
+          <w:b/>
+        </w:rPr>
+      </w:pPr>
+      <w:r>
+        <w:rPr>
+          <w:rFonts w:ascii="Helvetica" w:hAnsi="Helvetica" w:cs="Helvetica"/>
+          <w:b/>
+        </w:rPr>
+        <w:t xml:space="preserve">## </w:t>
+      </w:r>
+      <w:r>
+        <w:rPr>
+          <w:rFonts w:ascii="Helvetica" w:hAnsi="Helvetica" w:cs="Helvetica"/>
+          <w:b/>
+        </w:rPr>
+        <w:t xml:space="preserve">1) </w:t>
+      </w:r>
+      <w:r>
+        <w:rPr>
+          <w:rFonts w:ascii="Helvetica" w:hAnsi="Helvetica" w:cs="Helvetica"/>
+          <w:b/>
+        </w:rPr>
+        <w:t xml:space="preserve">Using Microsoft Excel </w:t>
+      </w:r>
+      <w:r>
+        <w:rPr>
+          <w:rFonts w:ascii="Helvetica" w:hAnsi="Helvetica" w:cs="Helvetica"/>
+          <w:b/>
+        </w:rPr>
+        <w:t>(</w:t>
+      </w:r>
+      <w:r>
+        <w:rPr>
+          <w:rFonts w:ascii="Helvetica" w:hAnsi="Helvetica" w:cs="Helvetica"/>
+          <w:b/>
+        </w:rPr>
+        <w:t>or similar</w:t>
+      </w:r>
+      <w:r>
+        <w:rPr>
+          <w:rFonts w:ascii="Helvetica" w:hAnsi="Helvetica" w:cs="Helvetica"/>
+          <w:b/>
+        </w:rPr>
+        <w:t>)</w:t>
+      </w:r>
+      <w:r>
+        <w:rPr>
+          <w:rFonts w:ascii="Helvetica" w:hAnsi="Helvetica" w:cs="Helvetica"/>
+          <w:b/>
+        </w:rPr>
+        <w:t xml:space="preserve"> and GitHub Desktop</w:t>
       </w:r>
     </w:p>
     <w:p>
@@ -340,12 +374,6 @@
           <w:rFonts w:ascii="Helvetica" w:hAnsi="Helvetica" w:cs="Helvetica"/>
         </w:rPr>
       </w:pPr>
-      <w:r>
-        <w:rPr>
-          <w:rFonts w:ascii="Helvetica" w:hAnsi="Helvetica" w:cs="Helvetica"/>
-        </w:rPr>
-        <w:t>3) Go to “Submit a Pull Request” below.</w:t>
-      </w:r>
     </w:p>
     <w:p>
       <w:pPr>
@@ -371,6 +399,12 @@
           <w:rFonts w:ascii="Helvetica" w:hAnsi="Helvetica" w:cs="Helvetica"/>
         </w:rPr>
       </w:pPr>
+      <w:r>
+        <w:rPr>
+          <w:rFonts w:ascii="Helvetica" w:hAnsi="Helvetica" w:cs="Helvetica"/>
+        </w:rPr>
+        <w:t>1) Open Excel and enter your data.</w:t>
+      </w:r>
     </w:p>
     <w:p>
       <w:pPr>
@@ -400,21 +434,25 @@
         <w:rPr>
           <w:rFonts w:ascii="Helvetica" w:hAnsi="Helvetica" w:cs="Helvetica"/>
         </w:rPr>
-        <w:t xml:space="preserve">## Directly in the </w:t>
-      </w:r>
-      <w:proofErr w:type="spellStart"/>
-      <w:r>
-        <w:rPr>
-          <w:rFonts w:ascii="Helvetica" w:hAnsi="Helvetica" w:cs="Helvetica"/>
-        </w:rPr>
-        <w:t>GitHub</w:t>
-      </w:r>
-      <w:proofErr w:type="spellEnd"/>
-      <w:r>
-        <w:rPr>
-          <w:rFonts w:ascii="Helvetica" w:hAnsi="Helvetica" w:cs="Helvetica"/>
-        </w:rPr>
-        <w:t xml:space="preserve"> repository</w:t>
+        <w:t>2) Save as a csv file. You should choose a name for your file that is distinct from any other files in the Lab 2 directory of the Github repository (i.e., try not to give your file t</w:t>
+      </w:r>
+      <w:r>
+        <w:rPr>
+          <w:rFonts w:ascii="Helvetica" w:hAnsi="Helvetica" w:cs="Helvetica"/>
+        </w:rPr>
+        <w:t>he same name as another group</w:t>
+      </w:r>
+      <w:r>
+        <w:rPr>
+          <w:rFonts w:ascii="Helvetica" w:hAnsi="Helvetica" w:cs="Helvetica"/>
+        </w:rPr>
+        <w:t xml:space="preserve"> might choose</w:t>
+      </w:r>
+      <w:r>
+        <w:rPr>
+          <w:rFonts w:ascii="Helvetica" w:hAnsi="Helvetica" w:cs="Helvetica"/>
+        </w:rPr>
+        <w:t>).</w:t>
       </w:r>
     </w:p>
     <w:p>
@@ -441,24 +479,1495 @@
           <w:rFonts w:ascii="Helvetica" w:hAnsi="Helvetica" w:cs="Helvetica"/>
         </w:rPr>
       </w:pPr>
-      <w:r>
-        <w:rPr>
-          <w:rFonts w:ascii="Helvetica" w:hAnsi="Helvetica" w:cs="Helvetica"/>
-        </w:rPr>
-        <w:t>1) Open the Lab 2 directory of the class repository.</w:t>
-      </w:r>
-    </w:p>
-    <w:p>
+    </w:p>
+    <w:p>
+      <w:pPr>
+        <w:widowControl w:val="0"/>
+        <w:tabs>
+          <w:tab w:val="left" w:pos="566"/>
+          <w:tab w:val="left" w:pos="1133"/>
+          <w:tab w:val="left" w:pos="1700"/>
+          <w:tab w:val="left" w:pos="2267"/>
+          <w:tab w:val="left" w:pos="2834"/>
+          <w:tab w:val="left" w:pos="3401"/>
+          <w:tab w:val="left" w:pos="3968"/>
+          <w:tab w:val="left" w:pos="4535"/>
+          <w:tab w:val="left" w:pos="5102"/>
+          <w:tab w:val="left" w:pos="5669"/>
+          <w:tab w:val="left" w:pos="6236"/>
+          <w:tab w:val="left" w:pos="6803"/>
+        </w:tabs>
+        <w:autoSpaceDE w:val="0"/>
+        <w:autoSpaceDN w:val="0"/>
+        <w:adjustRightInd w:val="0"/>
+        <w:rPr>
+          <w:rFonts w:ascii="Helvetica" w:hAnsi="Helvetica" w:cs="Helvetica"/>
+        </w:rPr>
+      </w:pPr>
+      <w:r>
+        <w:rPr>
+          <w:rFonts w:ascii="Helvetica" w:hAnsi="Helvetica" w:cs="Helvetica"/>
+        </w:rPr>
+        <w:t xml:space="preserve">Save into </w:t>
+      </w:r>
+      <w:r>
+        <w:rPr>
+          <w:rFonts w:ascii="Helvetica" w:hAnsi="Helvetica" w:cs="Helvetica"/>
+        </w:rPr>
+        <w:t>the “La</w:t>
+      </w:r>
+      <w:r>
+        <w:rPr>
+          <w:rFonts w:ascii="Helvetica" w:hAnsi="Helvetica" w:cs="Helvetica"/>
+        </w:rPr>
+        <w:t xml:space="preserve">b 2” folder of your class files, and make sure you have </w:t>
+      </w:r>
+      <w:r>
+        <w:rPr>
+          <w:rFonts w:ascii="Helvetica" w:hAnsi="Helvetica" w:cs="Helvetica"/>
+        </w:rPr>
+        <w:t>“master” branch</w:t>
+      </w:r>
+      <w:r>
+        <w:rPr>
+          <w:rFonts w:ascii="Helvetica" w:hAnsi="Helvetica" w:cs="Helvetica"/>
+        </w:rPr>
+        <w:t xml:space="preserve"> and “BIOL-3295” selected in</w:t>
+      </w:r>
+      <w:r>
+        <w:rPr>
+          <w:rFonts w:ascii="Helvetica" w:hAnsi="Helvetica" w:cs="Helvetica"/>
+        </w:rPr>
+        <w:t xml:space="preserve"> Github Desktop.</w:t>
+      </w:r>
+    </w:p>
+    <w:p>
+      <w:pPr>
+        <w:widowControl w:val="0"/>
+        <w:tabs>
+          <w:tab w:val="left" w:pos="566"/>
+          <w:tab w:val="left" w:pos="1133"/>
+          <w:tab w:val="left" w:pos="1700"/>
+          <w:tab w:val="left" w:pos="2267"/>
+          <w:tab w:val="left" w:pos="2834"/>
+          <w:tab w:val="left" w:pos="3401"/>
+          <w:tab w:val="left" w:pos="3968"/>
+          <w:tab w:val="left" w:pos="4535"/>
+          <w:tab w:val="left" w:pos="5102"/>
+          <w:tab w:val="left" w:pos="5669"/>
+          <w:tab w:val="left" w:pos="6236"/>
+          <w:tab w:val="left" w:pos="6803"/>
+        </w:tabs>
+        <w:autoSpaceDE w:val="0"/>
+        <w:autoSpaceDN w:val="0"/>
+        <w:adjustRightInd w:val="0"/>
+        <w:rPr>
+          <w:rFonts w:ascii="Helvetica" w:hAnsi="Helvetica" w:cs="Helvetica"/>
+        </w:rPr>
+      </w:pPr>
+    </w:p>
+    <w:p>
+      <w:pPr>
+        <w:widowControl w:val="0"/>
+        <w:tabs>
+          <w:tab w:val="left" w:pos="566"/>
+          <w:tab w:val="left" w:pos="1133"/>
+          <w:tab w:val="left" w:pos="1700"/>
+          <w:tab w:val="left" w:pos="2267"/>
+          <w:tab w:val="left" w:pos="2834"/>
+          <w:tab w:val="left" w:pos="3401"/>
+          <w:tab w:val="left" w:pos="3968"/>
+          <w:tab w:val="left" w:pos="4535"/>
+          <w:tab w:val="left" w:pos="5102"/>
+          <w:tab w:val="left" w:pos="5669"/>
+          <w:tab w:val="left" w:pos="6236"/>
+          <w:tab w:val="left" w:pos="6803"/>
+        </w:tabs>
+        <w:autoSpaceDE w:val="0"/>
+        <w:autoSpaceDN w:val="0"/>
+        <w:adjustRightInd w:val="0"/>
+        <w:rPr>
+          <w:rFonts w:ascii="Helvetica" w:hAnsi="Helvetica" w:cs="Helvetica"/>
+        </w:rPr>
+      </w:pPr>
+      <w:r>
+        <w:rPr>
+          <w:rFonts w:ascii="Helvetica" w:hAnsi="Helvetica" w:cs="Helvetica"/>
+        </w:rPr>
+        <w:t>Select "File" -&gt; "Save As..." -&gt; In the "Format" drop-down menu select "Comma-Separated Values (.csv)" -&gt; Click "Save". This may prompt the warning "This workbook contains features that will not work or may be removed if you save it in the selected file format. Do you want to continue?" - Click "Continue" to proceed with saving the file. If you are prompted by an additional warning concerning the encoding of the file, select the option "UTF-8 encoding" to prevent including unwanted special characters in your file.</w:t>
+      </w:r>
+    </w:p>
+    <w:p>
+      <w:pPr>
+        <w:widowControl w:val="0"/>
+        <w:tabs>
+          <w:tab w:val="left" w:pos="566"/>
+          <w:tab w:val="left" w:pos="1133"/>
+          <w:tab w:val="left" w:pos="1700"/>
+          <w:tab w:val="left" w:pos="2267"/>
+          <w:tab w:val="left" w:pos="2834"/>
+          <w:tab w:val="left" w:pos="3401"/>
+          <w:tab w:val="left" w:pos="3968"/>
+          <w:tab w:val="left" w:pos="4535"/>
+          <w:tab w:val="left" w:pos="5102"/>
+          <w:tab w:val="left" w:pos="5669"/>
+          <w:tab w:val="left" w:pos="6236"/>
+          <w:tab w:val="left" w:pos="6803"/>
+        </w:tabs>
+        <w:autoSpaceDE w:val="0"/>
+        <w:autoSpaceDN w:val="0"/>
+        <w:adjustRightInd w:val="0"/>
+        <w:rPr>
+          <w:rFonts w:ascii="Helvetica" w:hAnsi="Helvetica" w:cs="Helvetica"/>
+        </w:rPr>
+      </w:pPr>
+    </w:p>
+    <w:p>
+      <w:pPr>
+        <w:widowControl w:val="0"/>
+        <w:tabs>
+          <w:tab w:val="left" w:pos="566"/>
+          <w:tab w:val="left" w:pos="1133"/>
+          <w:tab w:val="left" w:pos="1700"/>
+          <w:tab w:val="left" w:pos="2267"/>
+          <w:tab w:val="left" w:pos="2834"/>
+          <w:tab w:val="left" w:pos="3401"/>
+          <w:tab w:val="left" w:pos="3968"/>
+          <w:tab w:val="left" w:pos="4535"/>
+          <w:tab w:val="left" w:pos="5102"/>
+          <w:tab w:val="left" w:pos="5669"/>
+          <w:tab w:val="left" w:pos="6236"/>
+          <w:tab w:val="left" w:pos="6803"/>
+        </w:tabs>
+        <w:autoSpaceDE w:val="0"/>
+        <w:autoSpaceDN w:val="0"/>
+        <w:adjustRightInd w:val="0"/>
+        <w:rPr>
+          <w:rFonts w:ascii="Helvetica" w:hAnsi="Helvetica" w:cs="Helvetica"/>
+        </w:rPr>
+      </w:pPr>
+      <w:r>
+        <w:rPr>
+          <w:rFonts w:ascii="Helvetica" w:hAnsi="Helvetica" w:cs="Helvetica"/>
+        </w:rPr>
+        <w:t>Sometimes you will try to exit and be asked “Do you want to save the changes you made to …csv”. If you click “Save” and try and exit the same message will appear again, but you can click “Don’t Save”</w:t>
+      </w:r>
+      <w:r>
+        <w:rPr>
+          <w:rFonts w:ascii="Helvetica" w:hAnsi="Helvetica" w:cs="Helvetica"/>
+        </w:rPr>
+        <w:t>,</w:t>
+      </w:r>
+      <w:r>
+        <w:rPr>
+          <w:rFonts w:ascii="Helvetica" w:hAnsi="Helvetica" w:cs="Helvetica"/>
+        </w:rPr>
+        <w:t xml:space="preserve"> and as long and no new changes have been make your file will be saved.</w:t>
+      </w:r>
+    </w:p>
+    <w:p>
+      <w:pPr>
+        <w:widowControl w:val="0"/>
+        <w:tabs>
+          <w:tab w:val="left" w:pos="566"/>
+          <w:tab w:val="left" w:pos="1133"/>
+          <w:tab w:val="left" w:pos="1700"/>
+          <w:tab w:val="left" w:pos="2267"/>
+          <w:tab w:val="left" w:pos="2834"/>
+          <w:tab w:val="left" w:pos="3401"/>
+          <w:tab w:val="left" w:pos="3968"/>
+          <w:tab w:val="left" w:pos="4535"/>
+          <w:tab w:val="left" w:pos="5102"/>
+          <w:tab w:val="left" w:pos="5669"/>
+          <w:tab w:val="left" w:pos="6236"/>
+          <w:tab w:val="left" w:pos="6803"/>
+        </w:tabs>
+        <w:autoSpaceDE w:val="0"/>
+        <w:autoSpaceDN w:val="0"/>
+        <w:adjustRightInd w:val="0"/>
+        <w:rPr>
+          <w:rFonts w:ascii="Helvetica" w:hAnsi="Helvetica" w:cs="Helvetica"/>
+        </w:rPr>
+      </w:pPr>
+    </w:p>
+    <w:p>
+      <w:pPr>
+        <w:widowControl w:val="0"/>
+        <w:tabs>
+          <w:tab w:val="left" w:pos="566"/>
+          <w:tab w:val="left" w:pos="1133"/>
+          <w:tab w:val="left" w:pos="1700"/>
+          <w:tab w:val="left" w:pos="2267"/>
+          <w:tab w:val="left" w:pos="2834"/>
+          <w:tab w:val="left" w:pos="3401"/>
+          <w:tab w:val="left" w:pos="3968"/>
+          <w:tab w:val="left" w:pos="4535"/>
+          <w:tab w:val="left" w:pos="5102"/>
+          <w:tab w:val="left" w:pos="5669"/>
+          <w:tab w:val="left" w:pos="6236"/>
+          <w:tab w:val="left" w:pos="6803"/>
+        </w:tabs>
+        <w:autoSpaceDE w:val="0"/>
+        <w:autoSpaceDN w:val="0"/>
+        <w:adjustRightInd w:val="0"/>
+        <w:rPr>
+          <w:rFonts w:ascii="Helvetica" w:hAnsi="Helvetica" w:cs="Helvetica"/>
+        </w:rPr>
+      </w:pPr>
+      <w:r>
+        <w:rPr>
+          <w:rFonts w:ascii="Helvetica" w:hAnsi="Helvetica" w:cs="Helvetica"/>
+        </w:rPr>
+        <w:t xml:space="preserve">3) </w:t>
+      </w:r>
+      <w:r>
+        <w:rPr>
+          <w:rFonts w:ascii="Helvetica" w:hAnsi="Helvetica" w:cs="Helvetica"/>
+        </w:rPr>
+        <w:t xml:space="preserve">Go to Github Desktop </w:t>
+      </w:r>
+      <w:r>
+        <w:rPr>
+          <w:rFonts w:ascii="Helvetica" w:hAnsi="Helvetica" w:cs="Helvetica"/>
+        </w:rPr>
+        <w:t>and make sure you have “BIO-</w:t>
+      </w:r>
+      <w:r>
+        <w:rPr>
+          <w:rFonts w:ascii="Helvetica" w:hAnsi="Helvetica" w:cs="Helvetica"/>
+        </w:rPr>
+        <w:t>3295” as the repository and</w:t>
+      </w:r>
+      <w:r>
+        <w:rPr>
+          <w:rFonts w:ascii="Helvetica" w:hAnsi="Helvetica" w:cs="Helvetica"/>
+        </w:rPr>
+        <w:t xml:space="preserve"> “master” branch. Pull any new files from the origin.</w:t>
+      </w:r>
+      <w:r>
+        <w:rPr>
+          <w:rFonts w:ascii="Helvetica" w:hAnsi="Helvetica" w:cs="Helvetica"/>
+        </w:rPr>
+        <w:t xml:space="preserve"> You may need to </w:t>
+      </w:r>
+      <w:r>
+        <w:rPr>
+          <w:rFonts w:ascii="Helvetica" w:hAnsi="Helvetica" w:cs="Helvetica"/>
+        </w:rPr>
+        <w:t>d</w:t>
+      </w:r>
+      <w:r>
+        <w:rPr>
+          <w:rFonts w:ascii="Helvetica" w:hAnsi="Helvetica" w:cs="Helvetica"/>
+        </w:rPr>
+        <w:t>iscard changes to do this (Select “Branch” from the top tool bar and then “Discard All Changes” – you may want to rename any files you have worked on before doing this</w:t>
+      </w:r>
+      <w:r>
+        <w:rPr>
+          <w:rFonts w:ascii="Helvetica" w:hAnsi="Helvetica" w:cs="Helvetica"/>
+        </w:rPr>
+        <w:t xml:space="preserve"> or they will be discarded</w:t>
+      </w:r>
+      <w:r>
+        <w:rPr>
+          <w:rFonts w:ascii="Helvetica" w:hAnsi="Helvetica" w:cs="Helvetica"/>
+        </w:rPr>
+        <w:t>. For more details read “Working with the class Github repository.pdf” in the “Handouts” folder.)</w:t>
+      </w:r>
+    </w:p>
+    <w:p>
+      <w:pPr>
+        <w:widowControl w:val="0"/>
+        <w:tabs>
+          <w:tab w:val="left" w:pos="566"/>
+          <w:tab w:val="left" w:pos="1133"/>
+          <w:tab w:val="left" w:pos="1700"/>
+          <w:tab w:val="left" w:pos="2267"/>
+          <w:tab w:val="left" w:pos="2834"/>
+          <w:tab w:val="left" w:pos="3401"/>
+          <w:tab w:val="left" w:pos="3968"/>
+          <w:tab w:val="left" w:pos="4535"/>
+          <w:tab w:val="left" w:pos="5102"/>
+          <w:tab w:val="left" w:pos="5669"/>
+          <w:tab w:val="left" w:pos="6236"/>
+          <w:tab w:val="left" w:pos="6803"/>
+        </w:tabs>
+        <w:autoSpaceDE w:val="0"/>
+        <w:autoSpaceDN w:val="0"/>
+        <w:adjustRightInd w:val="0"/>
+        <w:rPr>
+          <w:rFonts w:ascii="Helvetica" w:hAnsi="Helvetica" w:cs="Helvetica"/>
+        </w:rPr>
+      </w:pPr>
+    </w:p>
+    <w:p>
+      <w:pPr>
+        <w:widowControl w:val="0"/>
+        <w:tabs>
+          <w:tab w:val="left" w:pos="566"/>
+          <w:tab w:val="left" w:pos="1133"/>
+          <w:tab w:val="left" w:pos="1700"/>
+          <w:tab w:val="left" w:pos="2267"/>
+          <w:tab w:val="left" w:pos="2834"/>
+          <w:tab w:val="left" w:pos="3401"/>
+          <w:tab w:val="left" w:pos="3968"/>
+          <w:tab w:val="left" w:pos="4535"/>
+          <w:tab w:val="left" w:pos="5102"/>
+          <w:tab w:val="left" w:pos="5669"/>
+          <w:tab w:val="left" w:pos="6236"/>
+          <w:tab w:val="left" w:pos="6803"/>
+        </w:tabs>
+        <w:autoSpaceDE w:val="0"/>
+        <w:autoSpaceDN w:val="0"/>
+        <w:adjustRightInd w:val="0"/>
+        <w:rPr>
+          <w:rFonts w:ascii="Helvetica" w:hAnsi="Helvetica" w:cs="Helvetica"/>
+        </w:rPr>
+      </w:pPr>
+      <w:r>
+        <w:rPr>
+          <w:rFonts w:ascii="Helvetica" w:hAnsi="Helvetica" w:cs="Helvetica"/>
+        </w:rPr>
+        <w:t xml:space="preserve">4) </w:t>
+      </w:r>
+      <w:r>
+        <w:rPr>
+          <w:rFonts w:ascii="Helvetica" w:hAnsi="Helvetica" w:cs="Helvetica"/>
+        </w:rPr>
+        <w:t>Commit your changes to the “master” branch using the big blue button at the bottom</w:t>
+      </w:r>
+      <w:r>
+        <w:rPr>
+          <w:rFonts w:ascii="Helvetica" w:hAnsi="Helvetica" w:cs="Helvetica"/>
+        </w:rPr>
+        <w:t xml:space="preserve"> left of Github Desktop</w:t>
+      </w:r>
+      <w:r>
+        <w:rPr>
+          <w:rFonts w:ascii="Helvetica" w:hAnsi="Helvetica" w:cs="Helvetica"/>
+        </w:rPr>
+        <w:t xml:space="preserve">. </w:t>
+      </w:r>
+      <w:r>
+        <w:rPr>
+          <w:rFonts w:ascii="Helvetica" w:hAnsi="Helvetica" w:cs="Helvetica"/>
+        </w:rPr>
+        <w:t>(</w:t>
+      </w:r>
+      <w:r>
+        <w:rPr>
+          <w:rFonts w:ascii="Helvetica" w:hAnsi="Helvetica" w:cs="Helvetica"/>
+        </w:rPr>
+        <w:t>Note that for you the re</w:t>
+      </w:r>
+      <w:r>
+        <w:rPr>
+          <w:rFonts w:ascii="Helvetica" w:hAnsi="Helvetica" w:cs="Helvetica"/>
+        </w:rPr>
+        <w:t>p</w:t>
+      </w:r>
+      <w:r>
+        <w:rPr>
+          <w:rFonts w:ascii="Helvetica" w:hAnsi="Helvetica" w:cs="Helvetica"/>
+        </w:rPr>
+        <w:t xml:space="preserve">ository should be “BIOL-3295”, in the photo below </w:t>
+      </w:r>
+      <w:r>
+        <w:rPr>
+          <w:rFonts w:ascii="Helvetica" w:hAnsi="Helvetica" w:cs="Helvetica"/>
+        </w:rPr>
+        <w:t>I’m just trying an example on a repository where I don’t have administrator permissions.)</w:t>
+      </w:r>
+    </w:p>
+    <w:p>
+      <w:pPr>
+        <w:widowControl w:val="0"/>
+        <w:tabs>
+          <w:tab w:val="left" w:pos="566"/>
+          <w:tab w:val="left" w:pos="1133"/>
+          <w:tab w:val="left" w:pos="1700"/>
+          <w:tab w:val="left" w:pos="2267"/>
+          <w:tab w:val="left" w:pos="2834"/>
+          <w:tab w:val="left" w:pos="3401"/>
+          <w:tab w:val="left" w:pos="3968"/>
+          <w:tab w:val="left" w:pos="4535"/>
+          <w:tab w:val="left" w:pos="5102"/>
+          <w:tab w:val="left" w:pos="5669"/>
+          <w:tab w:val="left" w:pos="6236"/>
+          <w:tab w:val="left" w:pos="6803"/>
+        </w:tabs>
+        <w:autoSpaceDE w:val="0"/>
+        <w:autoSpaceDN w:val="0"/>
+        <w:adjustRightInd w:val="0"/>
+        <w:rPr>
+          <w:rFonts w:ascii="Helvetica" w:hAnsi="Helvetica" w:cs="Helvetica"/>
+        </w:rPr>
+      </w:pPr>
+      <w:r>
+        <w:rPr>
+          <w:rFonts w:ascii="Helvetica" w:hAnsi="Helvetica" w:cs="Helvetica"/>
+          <w:noProof/>
+        </w:rPr>
+        <w:lastRenderedPageBreak/>
+        <w:drawing>
+          <wp:inline distT="0" distB="0" distL="0" distR="0" wp14:anchorId="41CDE577" wp14:editId="4B45B514">
+            <wp:extent cx="2281813" cy="2292339"/>
+            <wp:effectExtent l="0" t="0" r="4445" b="0"/>
+            <wp:docPr id="6" name="Picture 6"/>
+            <wp:cNvGraphicFramePr>
+              <a:graphicFrameLocks xmlns:a="http://schemas.openxmlformats.org/drawingml/2006/main" noChangeAspect="1"/>
+            </wp:cNvGraphicFramePr>
+            <a:graphic xmlns:a="http://schemas.openxmlformats.org/drawingml/2006/main">
+              <a:graphicData uri="http://schemas.openxmlformats.org/drawingml/2006/picture">
+                <pic:pic xmlns:pic="http://schemas.openxmlformats.org/drawingml/2006/picture">
+                  <pic:nvPicPr>
+                    <pic:cNvPr id="0" name="Screen Shot 2019-09-17 at 3.06.45 PM.png"/>
+                    <pic:cNvPicPr/>
+                  </pic:nvPicPr>
+                  <pic:blipFill>
+                    <a:blip r:embed="rId8">
+                      <a:extLst>
+                        <a:ext uri="{28A0092B-C50C-407E-A947-70E740481C1C}">
+                          <a14:useLocalDpi xmlns:a14="http://schemas.microsoft.com/office/drawing/2010/main" val="0"/>
+                        </a:ext>
+                      </a:extLst>
+                    </a:blip>
+                    <a:stretch>
+                      <a:fillRect/>
+                    </a:stretch>
+                  </pic:blipFill>
+                  <pic:spPr>
+                    <a:xfrm>
+                      <a:off x="0" y="0"/>
+                      <a:ext cx="2282019" cy="2292546"/>
+                    </a:xfrm>
+                    <a:prstGeom prst="rect">
+                      <a:avLst/>
+                    </a:prstGeom>
+                  </pic:spPr>
+                </pic:pic>
+              </a:graphicData>
+            </a:graphic>
+          </wp:inline>
+        </w:drawing>
+      </w:r>
+    </w:p>
+    <w:p>
+      <w:pPr>
+        <w:widowControl w:val="0"/>
+        <w:tabs>
+          <w:tab w:val="left" w:pos="566"/>
+          <w:tab w:val="left" w:pos="1133"/>
+          <w:tab w:val="left" w:pos="1700"/>
+          <w:tab w:val="left" w:pos="2267"/>
+          <w:tab w:val="left" w:pos="2834"/>
+          <w:tab w:val="left" w:pos="3401"/>
+          <w:tab w:val="left" w:pos="3968"/>
+          <w:tab w:val="left" w:pos="4535"/>
+          <w:tab w:val="left" w:pos="5102"/>
+          <w:tab w:val="left" w:pos="5669"/>
+          <w:tab w:val="left" w:pos="6236"/>
+          <w:tab w:val="left" w:pos="6803"/>
+        </w:tabs>
+        <w:autoSpaceDE w:val="0"/>
+        <w:autoSpaceDN w:val="0"/>
+        <w:adjustRightInd w:val="0"/>
+        <w:rPr>
+          <w:rFonts w:ascii="Helvetica" w:hAnsi="Helvetica" w:cs="Helvetica"/>
+        </w:rPr>
+      </w:pPr>
+      <w:r>
+        <w:rPr>
+          <w:rFonts w:ascii="Helvetica" w:hAnsi="Helvetica" w:cs="Helvetica"/>
+        </w:rPr>
+        <w:t>5) Next push your changes to the origin by clicking the blue “Push origin” button.</w:t>
+      </w:r>
+    </w:p>
+    <w:p>
+      <w:pPr>
+        <w:widowControl w:val="0"/>
+        <w:tabs>
+          <w:tab w:val="left" w:pos="566"/>
+          <w:tab w:val="left" w:pos="1133"/>
+          <w:tab w:val="left" w:pos="1700"/>
+          <w:tab w:val="left" w:pos="2267"/>
+          <w:tab w:val="left" w:pos="2834"/>
+          <w:tab w:val="left" w:pos="3401"/>
+          <w:tab w:val="left" w:pos="3968"/>
+          <w:tab w:val="left" w:pos="4535"/>
+          <w:tab w:val="left" w:pos="5102"/>
+          <w:tab w:val="left" w:pos="5669"/>
+          <w:tab w:val="left" w:pos="6236"/>
+          <w:tab w:val="left" w:pos="6803"/>
+        </w:tabs>
+        <w:autoSpaceDE w:val="0"/>
+        <w:autoSpaceDN w:val="0"/>
+        <w:adjustRightInd w:val="0"/>
+        <w:rPr>
+          <w:rFonts w:ascii="Helvetica" w:hAnsi="Helvetica" w:cs="Helvetica"/>
+        </w:rPr>
+      </w:pPr>
+      <w:r>
+        <w:rPr>
+          <w:rFonts w:ascii="Helvetica" w:hAnsi="Helvetica" w:cs="Helvetica"/>
+          <w:noProof/>
+        </w:rPr>
+        <w:drawing>
+          <wp:inline distT="0" distB="0" distL="0" distR="0" wp14:anchorId="6CB3CBA6" wp14:editId="5F66B2B0">
+            <wp:extent cx="4384154" cy="2967613"/>
+            <wp:effectExtent l="0" t="0" r="10160" b="4445"/>
+            <wp:docPr id="7" name="Picture 7"/>
+            <wp:cNvGraphicFramePr>
+              <a:graphicFrameLocks xmlns:a="http://schemas.openxmlformats.org/drawingml/2006/main" noChangeAspect="1"/>
+            </wp:cNvGraphicFramePr>
+            <a:graphic xmlns:a="http://schemas.openxmlformats.org/drawingml/2006/main">
+              <a:graphicData uri="http://schemas.openxmlformats.org/drawingml/2006/picture">
+                <pic:pic xmlns:pic="http://schemas.openxmlformats.org/drawingml/2006/picture">
+                  <pic:nvPicPr>
+                    <pic:cNvPr id="0" name="Screen Shot 2019-09-17 at 3.07.13 PM.png"/>
+                    <pic:cNvPicPr/>
+                  </pic:nvPicPr>
+                  <pic:blipFill>
+                    <a:blip r:embed="rId9">
+                      <a:extLst>
+                        <a:ext uri="{28A0092B-C50C-407E-A947-70E740481C1C}">
+                          <a14:useLocalDpi xmlns:a14="http://schemas.microsoft.com/office/drawing/2010/main" val="0"/>
+                        </a:ext>
+                      </a:extLst>
+                    </a:blip>
+                    <a:stretch>
+                      <a:fillRect/>
+                    </a:stretch>
+                  </pic:blipFill>
+                  <pic:spPr>
+                    <a:xfrm>
+                      <a:off x="0" y="0"/>
+                      <a:ext cx="4384154" cy="2967613"/>
+                    </a:xfrm>
+                    <a:prstGeom prst="rect">
+                      <a:avLst/>
+                    </a:prstGeom>
+                  </pic:spPr>
+                </pic:pic>
+              </a:graphicData>
+            </a:graphic>
+          </wp:inline>
+        </w:drawing>
+      </w:r>
+    </w:p>
+    <w:p>
+      <w:pPr>
+        <w:widowControl w:val="0"/>
+        <w:tabs>
+          <w:tab w:val="left" w:pos="566"/>
+          <w:tab w:val="left" w:pos="1133"/>
+          <w:tab w:val="left" w:pos="1700"/>
+          <w:tab w:val="left" w:pos="2267"/>
+          <w:tab w:val="left" w:pos="2834"/>
+          <w:tab w:val="left" w:pos="3401"/>
+          <w:tab w:val="left" w:pos="3968"/>
+          <w:tab w:val="left" w:pos="4535"/>
+          <w:tab w:val="left" w:pos="5102"/>
+          <w:tab w:val="left" w:pos="5669"/>
+          <w:tab w:val="left" w:pos="6236"/>
+          <w:tab w:val="left" w:pos="6803"/>
+        </w:tabs>
+        <w:autoSpaceDE w:val="0"/>
+        <w:autoSpaceDN w:val="0"/>
+        <w:adjustRightInd w:val="0"/>
+        <w:rPr>
+          <w:rFonts w:ascii="Helvetica" w:hAnsi="Helvetica" w:cs="Helvetica"/>
+        </w:rPr>
+      </w:pPr>
+    </w:p>
+    <w:p>
+      <w:pPr>
+        <w:widowControl w:val="0"/>
+        <w:tabs>
+          <w:tab w:val="left" w:pos="566"/>
+          <w:tab w:val="left" w:pos="1133"/>
+          <w:tab w:val="left" w:pos="1700"/>
+          <w:tab w:val="left" w:pos="2267"/>
+          <w:tab w:val="left" w:pos="2834"/>
+          <w:tab w:val="left" w:pos="3401"/>
+          <w:tab w:val="left" w:pos="3968"/>
+          <w:tab w:val="left" w:pos="4535"/>
+          <w:tab w:val="left" w:pos="5102"/>
+          <w:tab w:val="left" w:pos="5669"/>
+          <w:tab w:val="left" w:pos="6236"/>
+          <w:tab w:val="left" w:pos="6803"/>
+        </w:tabs>
+        <w:autoSpaceDE w:val="0"/>
+        <w:autoSpaceDN w:val="0"/>
+        <w:adjustRightInd w:val="0"/>
+        <w:rPr>
+          <w:rFonts w:ascii="Helvetica" w:hAnsi="Helvetica" w:cs="Helvetica"/>
+        </w:rPr>
+      </w:pPr>
+      <w:r>
+        <w:rPr>
+          <w:rFonts w:ascii="Helvetica" w:hAnsi="Helvetica" w:cs="Helvetica"/>
+        </w:rPr>
+        <w:t xml:space="preserve">6) </w:t>
+      </w:r>
+      <w:r>
+        <w:rPr>
+          <w:rFonts w:ascii="Helvetica" w:hAnsi="Helvetica" w:cs="Helvetica"/>
+        </w:rPr>
+        <w:t>Next (I think)</w:t>
+      </w:r>
+      <w:r>
+        <w:rPr>
+          <w:rFonts w:ascii="Helvetica" w:hAnsi="Helvetica" w:cs="Helvetica"/>
+        </w:rPr>
+        <w:t xml:space="preserve"> you will be asked to “Submit a pull request”, and then you wait for me to approve your </w:t>
+      </w:r>
+      <w:r>
+        <w:rPr>
+          <w:rFonts w:ascii="Helvetica" w:hAnsi="Helvetica" w:cs="Helvetica"/>
+        </w:rPr>
+        <w:t>file submissions</w:t>
+      </w:r>
+      <w:r>
+        <w:rPr>
+          <w:rFonts w:ascii="Helvetica" w:hAnsi="Helvetica" w:cs="Helvetica"/>
+        </w:rPr>
+        <w:t>.</w:t>
+      </w:r>
+    </w:p>
+    <w:p>
+      <w:pPr>
+        <w:widowControl w:val="0"/>
+        <w:tabs>
+          <w:tab w:val="left" w:pos="566"/>
+          <w:tab w:val="left" w:pos="1133"/>
+          <w:tab w:val="left" w:pos="1700"/>
+          <w:tab w:val="left" w:pos="2267"/>
+          <w:tab w:val="left" w:pos="2834"/>
+          <w:tab w:val="left" w:pos="3401"/>
+          <w:tab w:val="left" w:pos="3968"/>
+          <w:tab w:val="left" w:pos="4535"/>
+          <w:tab w:val="left" w:pos="5102"/>
+          <w:tab w:val="left" w:pos="5669"/>
+          <w:tab w:val="left" w:pos="6236"/>
+          <w:tab w:val="left" w:pos="6803"/>
+        </w:tabs>
+        <w:autoSpaceDE w:val="0"/>
+        <w:autoSpaceDN w:val="0"/>
+        <w:adjustRightInd w:val="0"/>
+        <w:rPr>
+          <w:rFonts w:ascii="Helvetica" w:hAnsi="Helvetica" w:cs="Helvetica"/>
+        </w:rPr>
+      </w:pPr>
+    </w:p>
+    <w:p>
+      <w:pPr>
+        <w:widowControl w:val="0"/>
+        <w:tabs>
+          <w:tab w:val="left" w:pos="566"/>
+          <w:tab w:val="left" w:pos="1133"/>
+          <w:tab w:val="left" w:pos="1700"/>
+          <w:tab w:val="left" w:pos="2267"/>
+          <w:tab w:val="left" w:pos="2834"/>
+          <w:tab w:val="left" w:pos="3401"/>
+          <w:tab w:val="left" w:pos="3968"/>
+          <w:tab w:val="left" w:pos="4535"/>
+          <w:tab w:val="left" w:pos="5102"/>
+          <w:tab w:val="left" w:pos="5669"/>
+          <w:tab w:val="left" w:pos="6236"/>
+          <w:tab w:val="left" w:pos="6803"/>
+        </w:tabs>
+        <w:autoSpaceDE w:val="0"/>
+        <w:autoSpaceDN w:val="0"/>
+        <w:adjustRightInd w:val="0"/>
+        <w:rPr>
+          <w:rFonts w:ascii="Helvetica" w:hAnsi="Helvetica" w:cs="Helvetica"/>
+        </w:rPr>
+      </w:pPr>
+      <w:r>
+        <w:rPr>
+          <w:rFonts w:ascii="Helvetica" w:hAnsi="Helvetica" w:cs="Helvetica"/>
+        </w:rPr>
+        <w:t>7) If you get stuck, please come see</w:t>
+      </w:r>
+      <w:r>
+        <w:rPr>
+          <w:rFonts w:ascii="Helvetica" w:hAnsi="Helvetica" w:cs="Helvetica"/>
+        </w:rPr>
+        <w:t xml:space="preserve"> me</w:t>
+      </w:r>
+      <w:r>
+        <w:rPr>
+          <w:rFonts w:ascii="Helvetica" w:hAnsi="Helvetica" w:cs="Helvetica"/>
+        </w:rPr>
+        <w:t xml:space="preserve"> so I can figure out the problems.</w:t>
+      </w:r>
+    </w:p>
+    <w:p>
+      <w:pPr>
+        <w:widowControl w:val="0"/>
+        <w:tabs>
+          <w:tab w:val="left" w:pos="566"/>
+          <w:tab w:val="left" w:pos="1133"/>
+          <w:tab w:val="left" w:pos="1700"/>
+          <w:tab w:val="left" w:pos="2267"/>
+          <w:tab w:val="left" w:pos="2834"/>
+          <w:tab w:val="left" w:pos="3401"/>
+          <w:tab w:val="left" w:pos="3968"/>
+          <w:tab w:val="left" w:pos="4535"/>
+          <w:tab w:val="left" w:pos="5102"/>
+          <w:tab w:val="left" w:pos="5669"/>
+          <w:tab w:val="left" w:pos="6236"/>
+          <w:tab w:val="left" w:pos="6803"/>
+        </w:tabs>
+        <w:autoSpaceDE w:val="0"/>
+        <w:autoSpaceDN w:val="0"/>
+        <w:adjustRightInd w:val="0"/>
+        <w:rPr>
+          <w:rFonts w:ascii="Helvetica" w:hAnsi="Helvetica" w:cs="Helvetica"/>
+        </w:rPr>
+      </w:pPr>
+    </w:p>
+    <w:p>
+      <w:pPr>
+        <w:widowControl w:val="0"/>
+        <w:tabs>
+          <w:tab w:val="left" w:pos="566"/>
+          <w:tab w:val="left" w:pos="1133"/>
+          <w:tab w:val="left" w:pos="1700"/>
+          <w:tab w:val="left" w:pos="2267"/>
+          <w:tab w:val="left" w:pos="2834"/>
+          <w:tab w:val="left" w:pos="3401"/>
+          <w:tab w:val="left" w:pos="3968"/>
+          <w:tab w:val="left" w:pos="4535"/>
+          <w:tab w:val="left" w:pos="5102"/>
+          <w:tab w:val="left" w:pos="5669"/>
+          <w:tab w:val="left" w:pos="6236"/>
+          <w:tab w:val="left" w:pos="6803"/>
+        </w:tabs>
+        <w:autoSpaceDE w:val="0"/>
+        <w:autoSpaceDN w:val="0"/>
+        <w:adjustRightInd w:val="0"/>
+        <w:rPr>
+          <w:rFonts w:ascii="Helvetica" w:hAnsi="Helvetica" w:cs="Helvetica"/>
+          <w:b/>
+        </w:rPr>
+      </w:pPr>
+      <w:r>
+        <w:rPr>
+          <w:rFonts w:ascii="Helvetica" w:hAnsi="Helvetica" w:cs="Helvetica"/>
+          <w:b/>
+        </w:rPr>
+        <w:t xml:space="preserve">## </w:t>
+      </w:r>
+      <w:r>
+        <w:rPr>
+          <w:rFonts w:ascii="Helvetica" w:hAnsi="Helvetica" w:cs="Helvetica"/>
+          <w:b/>
+        </w:rPr>
+        <w:t>2)</w:t>
+      </w:r>
+      <w:r>
+        <w:rPr>
+          <w:rFonts w:ascii="Helvetica" w:hAnsi="Helvetica" w:cs="Helvetica"/>
+          <w:b/>
+        </w:rPr>
+        <w:t xml:space="preserve"> </w:t>
+      </w:r>
+      <w:r>
+        <w:rPr>
+          <w:rFonts w:ascii="Helvetica" w:hAnsi="Helvetica" w:cs="Helvetica"/>
+          <w:b/>
+        </w:rPr>
+        <w:t>Create a file directly in</w:t>
+      </w:r>
+      <w:r>
+        <w:rPr>
+          <w:rFonts w:ascii="Helvetica" w:hAnsi="Helvetica" w:cs="Helvetica"/>
+          <w:b/>
+        </w:rPr>
+        <w:t xml:space="preserve"> the GitHub repository</w:t>
+      </w:r>
+    </w:p>
+    <w:p>
+      <w:pPr>
+        <w:widowControl w:val="0"/>
+        <w:tabs>
+          <w:tab w:val="left" w:pos="566"/>
+          <w:tab w:val="left" w:pos="1133"/>
+          <w:tab w:val="left" w:pos="1700"/>
+          <w:tab w:val="left" w:pos="2267"/>
+          <w:tab w:val="left" w:pos="2834"/>
+          <w:tab w:val="left" w:pos="3401"/>
+          <w:tab w:val="left" w:pos="3968"/>
+          <w:tab w:val="left" w:pos="4535"/>
+          <w:tab w:val="left" w:pos="5102"/>
+          <w:tab w:val="left" w:pos="5669"/>
+          <w:tab w:val="left" w:pos="6236"/>
+          <w:tab w:val="left" w:pos="6803"/>
+        </w:tabs>
+        <w:autoSpaceDE w:val="0"/>
+        <w:autoSpaceDN w:val="0"/>
+        <w:adjustRightInd w:val="0"/>
+        <w:rPr>
+          <w:rFonts w:ascii="Helvetica" w:hAnsi="Helvetica" w:cs="Helvetica"/>
+        </w:rPr>
+      </w:pPr>
+      <w:r>
+        <w:rPr>
+          <w:rFonts w:ascii="Helvetica" w:hAnsi="Helvetica" w:cs="Helvetica"/>
+        </w:rPr>
+        <w:t>1) Open the Lab 2 directory of the class repository</w:t>
+      </w:r>
+      <w:r>
+        <w:rPr>
+          <w:rFonts w:ascii="Helvetica" w:hAnsi="Helvetica" w:cs="Helvetica"/>
+        </w:rPr>
+        <w:t xml:space="preserve"> online</w:t>
+      </w:r>
+      <w:r>
+        <w:rPr>
+          <w:rFonts w:ascii="Helvetica" w:hAnsi="Helvetica" w:cs="Helvetica"/>
+        </w:rPr>
+        <w:t>.</w:t>
+      </w:r>
+    </w:p>
+    <w:p>
+      <w:pPr>
+        <w:rPr>
+          <w:rFonts w:ascii="Helvetica" w:hAnsi="Helvetica" w:cs="Helvetica"/>
+        </w:rPr>
+      </w:pPr>
       <w:r>
         <w:rPr>
           <w:rFonts w:ascii="Helvetica" w:hAnsi="Helvetica" w:cs="Helvetica"/>
         </w:rPr>
         <w:t>2) Click on</w:t>
       </w:r>
+      <w:r>
+        <w:rPr>
+          <w:rFonts w:ascii="Helvetica" w:hAnsi="Helvetica" w:cs="Helvetica"/>
+        </w:rPr>
+        <w:t xml:space="preserve"> “Create new file” – you must be signed in to your Github account to do this.</w:t>
+      </w:r>
+    </w:p>
+    <w:p>
+      <w:pPr>
+        <w:rPr>
+          <w:rFonts w:ascii="Helvetica" w:hAnsi="Helvetica"/>
+        </w:rPr>
+      </w:pPr>
+      <w:r>
+        <w:rPr>
+          <w:rFonts w:ascii="Helvetica" w:hAnsi="Helvetica"/>
+          <w:noProof/>
+        </w:rPr>
+        <w:drawing>
+          <wp:inline distT="0" distB="0" distL="0" distR="0" wp14:anchorId="7395F251" wp14:editId="3105E96D">
+            <wp:extent cx="6332220" cy="1703070"/>
+            <wp:effectExtent l="0" t="0" r="0" b="0"/>
+            <wp:docPr id="1" name="Picture 1"/>
+            <wp:cNvGraphicFramePr>
+              <a:graphicFrameLocks xmlns:a="http://schemas.openxmlformats.org/drawingml/2006/main" noChangeAspect="1"/>
+            </wp:cNvGraphicFramePr>
+            <a:graphic xmlns:a="http://schemas.openxmlformats.org/drawingml/2006/main">
+              <a:graphicData uri="http://schemas.openxmlformats.org/drawingml/2006/picture">
+                <pic:pic xmlns:pic="http://schemas.openxmlformats.org/drawingml/2006/picture">
+                  <pic:nvPicPr>
+                    <pic:cNvPr id="0" name="Screen Shot 2019-09-17 at 2.26.24 PM.png"/>
+                    <pic:cNvPicPr/>
+                  </pic:nvPicPr>
+                  <pic:blipFill>
+                    <a:blip r:embed="rId10">
+                      <a:extLst>
+                        <a:ext uri="{28A0092B-C50C-407E-A947-70E740481C1C}">
+                          <a14:useLocalDpi xmlns:a14="http://schemas.microsoft.com/office/drawing/2010/main" val="0"/>
+                        </a:ext>
+                      </a:extLst>
+                    </a:blip>
+                    <a:stretch>
+                      <a:fillRect/>
+                    </a:stretch>
+                  </pic:blipFill>
+                  <pic:spPr>
+                    <a:xfrm>
+                      <a:off x="0" y="0"/>
+                      <a:ext cx="6332220" cy="1703070"/>
+                    </a:xfrm>
+                    <a:prstGeom prst="rect">
+                      <a:avLst/>
+                    </a:prstGeom>
+                  </pic:spPr>
+                </pic:pic>
+              </a:graphicData>
+            </a:graphic>
+          </wp:inline>
+        </w:drawing>
+      </w:r>
+    </w:p>
+    <w:p>
+      <w:pPr>
+        <w:rPr>
+          <w:rFonts w:ascii="Helvetica" w:hAnsi="Helvetica"/>
+        </w:rPr>
+      </w:pPr>
+      <w:r>
+        <w:rPr>
+          <w:rFonts w:ascii="Helvetica" w:hAnsi="Helvetica"/>
+        </w:rPr>
+        <w:t>3) Enter your data similarly to “Example data entry.csv”</w:t>
+      </w:r>
+      <w:r>
+        <w:rPr>
+          <w:rFonts w:ascii="Helvetica" w:hAnsi="Helvetica"/>
+        </w:rPr>
+        <w:t>:</w:t>
+      </w:r>
+    </w:p>
+    <w:p>
+      <w:pPr>
+        <w:pStyle w:val="ListParagraph"/>
+        <w:numPr>
+          <w:ilvl w:val="0"/>
+          <w:numId w:val="1"/>
+        </w:numPr>
+        <w:rPr>
+          <w:rFonts w:ascii="Helvetica" w:hAnsi="Helvetica"/>
+        </w:rPr>
+      </w:pPr>
+      <w:r>
+        <w:rPr>
+          <w:rFonts w:ascii="Helvetica" w:hAnsi="Helvetica"/>
+        </w:rPr>
+        <w:t>Each row must have exactly the same number of commas</w:t>
+      </w:r>
+    </w:p>
+    <w:p>
+      <w:pPr>
+        <w:pStyle w:val="ListParagraph"/>
+        <w:numPr>
+          <w:ilvl w:val="0"/>
+          <w:numId w:val="1"/>
+        </w:numPr>
+        <w:rPr>
+          <w:rFonts w:ascii="Helvetica" w:hAnsi="Helvetica"/>
+        </w:rPr>
+      </w:pPr>
+      <w:r>
+        <w:rPr>
+          <w:rFonts w:ascii="Helvetica" w:hAnsi="Helvetica"/>
+        </w:rPr>
+        <w:t>Place a comma w</w:t>
+      </w:r>
+      <w:r>
+        <w:rPr>
+          <w:rFonts w:ascii="Helvetica" w:hAnsi="Helvetica"/>
+        </w:rPr>
+        <w:t>h</w:t>
+      </w:r>
+      <w:r>
+        <w:rPr>
+          <w:rFonts w:ascii="Helvetica" w:hAnsi="Helvetica"/>
+        </w:rPr>
+        <w:t>ere you would like to start a new column</w:t>
+      </w:r>
+    </w:p>
+    <w:p>
+      <w:pPr>
+        <w:pStyle w:val="ListParagraph"/>
+        <w:numPr>
+          <w:ilvl w:val="0"/>
+          <w:numId w:val="1"/>
+        </w:numPr>
+        <w:rPr>
+          <w:rFonts w:ascii="Helvetica" w:hAnsi="Helvetica"/>
+        </w:rPr>
+      </w:pPr>
+      <w:r>
+        <w:rPr>
+          <w:rFonts w:ascii="Helvetica" w:hAnsi="Helvetica"/>
+        </w:rPr>
+        <w:t>Do not add in any unnecessary spaces</w:t>
+      </w:r>
+    </w:p>
+    <w:p>
+      <w:pPr>
+        <w:pStyle w:val="ListParagraph"/>
+        <w:numPr>
+          <w:ilvl w:val="0"/>
+          <w:numId w:val="1"/>
+        </w:numPr>
+        <w:rPr>
+          <w:rFonts w:ascii="Helvetica" w:hAnsi="Helvetica"/>
+        </w:rPr>
+      </w:pPr>
+      <w:r>
+        <w:rPr>
+          <w:rFonts w:ascii="Helvetica" w:hAnsi="Helvetica"/>
+        </w:rPr>
+        <w:t>Words should be enclosed in “”.</w:t>
+      </w:r>
+    </w:p>
+    <w:p>
+      <w:pPr>
+        <w:pStyle w:val="ListParagraph"/>
+        <w:numPr>
+          <w:ilvl w:val="0"/>
+          <w:numId w:val="1"/>
+        </w:numPr>
+        <w:rPr>
+          <w:rFonts w:ascii="Helvetica" w:hAnsi="Helvetica"/>
+        </w:rPr>
+      </w:pPr>
+      <w:r>
+        <w:rPr>
+          <w:rFonts w:ascii="Helvetica" w:hAnsi="Helvetica"/>
+        </w:rPr>
+        <w:t>Name your file with the .csv extension and with a different name than any other files in the Lab 2 directory.</w:t>
+      </w:r>
+    </w:p>
+    <w:p>
+      <w:pPr>
+        <w:rPr>
+          <w:rFonts w:ascii="Helvetica" w:hAnsi="Helvetica"/>
+        </w:rPr>
+      </w:pPr>
+      <w:r>
+        <w:rPr>
+          <w:rFonts w:ascii="Helvetica" w:hAnsi="Helvetica"/>
+          <w:noProof/>
+        </w:rPr>
+        <w:drawing>
+          <wp:inline distT="0" distB="0" distL="0" distR="0" wp14:anchorId="50C6CC9C" wp14:editId="398287FA">
+            <wp:extent cx="4453513" cy="2210679"/>
+            <wp:effectExtent l="0" t="0" r="0" b="0"/>
+            <wp:docPr id="2" name="Picture 2"/>
+            <wp:cNvGraphicFramePr>
+              <a:graphicFrameLocks xmlns:a="http://schemas.openxmlformats.org/drawingml/2006/main" noChangeAspect="1"/>
+            </wp:cNvGraphicFramePr>
+            <a:graphic xmlns:a="http://schemas.openxmlformats.org/drawingml/2006/main">
+              <a:graphicData uri="http://schemas.openxmlformats.org/drawingml/2006/picture">
+                <pic:pic xmlns:pic="http://schemas.openxmlformats.org/drawingml/2006/picture">
+                  <pic:nvPicPr>
+                    <pic:cNvPr id="0" name="Screen Shot 2019-09-17 at 2.47.24 PM.png"/>
+                    <pic:cNvPicPr/>
+                  </pic:nvPicPr>
+                  <pic:blipFill>
+                    <a:blip r:embed="rId11">
+                      <a:extLst>
+                        <a:ext uri="{28A0092B-C50C-407E-A947-70E740481C1C}">
+                          <a14:useLocalDpi xmlns:a14="http://schemas.microsoft.com/office/drawing/2010/main" val="0"/>
+                        </a:ext>
+                      </a:extLst>
+                    </a:blip>
+                    <a:stretch>
+                      <a:fillRect/>
+                    </a:stretch>
+                  </pic:blipFill>
+                  <pic:spPr>
+                    <a:xfrm>
+                      <a:off x="0" y="0"/>
+                      <a:ext cx="4453993" cy="2210917"/>
+                    </a:xfrm>
+                    <a:prstGeom prst="rect">
+                      <a:avLst/>
+                    </a:prstGeom>
+                  </pic:spPr>
+                </pic:pic>
+              </a:graphicData>
+            </a:graphic>
+          </wp:inline>
+        </w:drawing>
+      </w:r>
+    </w:p>
+    <w:p>
+      <w:pPr>
+        <w:rPr>
+          <w:rFonts w:ascii="Helvetica" w:hAnsi="Helvetica"/>
+        </w:rPr>
+      </w:pPr>
+      <w:r>
+        <w:rPr>
+          <w:rFonts w:ascii="Helvetica" w:hAnsi="Helvetica"/>
+        </w:rPr>
+        <w:t>You may need to click the pen icon to be able to enter the data:</w:t>
+      </w:r>
+    </w:p>
+    <w:p>
+      <w:pPr>
+        <w:rPr>
+          <w:rFonts w:ascii="Helvetica" w:hAnsi="Helvetica"/>
+        </w:rPr>
+      </w:pPr>
+      <w:r>
+        <w:rPr>
+          <w:rFonts w:ascii="Helvetica" w:hAnsi="Helvetica"/>
+          <w:noProof/>
+        </w:rPr>
+        <w:drawing>
+          <wp:inline distT="0" distB="0" distL="0" distR="0" wp14:anchorId="38921840" wp14:editId="04B6F0F1">
+            <wp:extent cx="3081913" cy="1275274"/>
+            <wp:effectExtent l="0" t="0" r="0" b="0"/>
+            <wp:docPr id="4" name="Picture 4"/>
+            <wp:cNvGraphicFramePr>
+              <a:graphicFrameLocks xmlns:a="http://schemas.openxmlformats.org/drawingml/2006/main" noChangeAspect="1"/>
+            </wp:cNvGraphicFramePr>
+            <a:graphic xmlns:a="http://schemas.openxmlformats.org/drawingml/2006/main">
+              <a:graphicData uri="http://schemas.openxmlformats.org/drawingml/2006/picture">
+                <pic:pic xmlns:pic="http://schemas.openxmlformats.org/drawingml/2006/picture">
+                  <pic:nvPicPr>
+                    <pic:cNvPr id="0" name="Screen Shot 2019-09-17 at 2.55.46 PM.png"/>
+                    <pic:cNvPicPr/>
+                  </pic:nvPicPr>
+                  <pic:blipFill>
+                    <a:blip r:embed="rId12">
+                      <a:extLst>
+                        <a:ext uri="{28A0092B-C50C-407E-A947-70E740481C1C}">
+                          <a14:useLocalDpi xmlns:a14="http://schemas.microsoft.com/office/drawing/2010/main" val="0"/>
+                        </a:ext>
+                      </a:extLst>
+                    </a:blip>
+                    <a:stretch>
+                      <a:fillRect/>
+                    </a:stretch>
+                  </pic:blipFill>
+                  <pic:spPr>
+                    <a:xfrm>
+                      <a:off x="0" y="0"/>
+                      <a:ext cx="3081913" cy="1275274"/>
+                    </a:xfrm>
+                    <a:prstGeom prst="rect">
+                      <a:avLst/>
+                    </a:prstGeom>
+                  </pic:spPr>
+                </pic:pic>
+              </a:graphicData>
+            </a:graphic>
+          </wp:inline>
+        </w:drawing>
+      </w:r>
+    </w:p>
+    <w:p>
+      <w:pPr>
+        <w:rPr>
+          <w:rFonts w:ascii="Helvetica" w:hAnsi="Helvetica"/>
+        </w:rPr>
+      </w:pPr>
+      <w:r>
+        <w:rPr>
+          <w:rFonts w:ascii="Helvetica" w:hAnsi="Helvetica"/>
+        </w:rPr>
+        <w:t xml:space="preserve">Note: </w:t>
+      </w:r>
+      <w:r>
+        <w:rPr>
+          <w:rFonts w:ascii="Helvetica" w:hAnsi="Helvetica"/>
+        </w:rPr>
+        <w:t>A shortcut might be to enter your data into excel, save as a .csv file (see above for Instructions</w:t>
+      </w:r>
+      <w:r>
+        <w:rPr>
+          <w:rFonts w:ascii="Helvetica" w:hAnsi="Helvetica"/>
+        </w:rPr>
+        <w:t>,</w:t>
+      </w:r>
+      <w:r>
+        <w:rPr>
+          <w:rFonts w:ascii="Helvetica" w:hAnsi="Helvetica"/>
+        </w:rPr>
+        <w:t xml:space="preserve"> if needed), then open the file in a text editor such as Microsoft Word or TextEdit, which should give a format similar to that shown above</w:t>
+      </w:r>
+      <w:r>
+        <w:rPr>
+          <w:rFonts w:ascii="Helvetica" w:hAnsi="Helvetica"/>
+        </w:rPr>
+        <w:t xml:space="preserve"> with commas and “”</w:t>
+      </w:r>
+      <w:r>
+        <w:rPr>
+          <w:rFonts w:ascii="Helvetica" w:hAnsi="Helvetica"/>
+        </w:rPr>
+        <w:t>. Then copy and paste into the file you have created on</w:t>
+      </w:r>
+      <w:r>
+        <w:rPr>
+          <w:rFonts w:ascii="Helvetica" w:hAnsi="Helvetica"/>
+        </w:rPr>
+        <w:t>line on</w:t>
+      </w:r>
+      <w:r>
+        <w:rPr>
+          <w:rFonts w:ascii="Helvetica" w:hAnsi="Helvetica"/>
+        </w:rPr>
+        <w:t xml:space="preserve"> Github and add any missing features</w:t>
+      </w:r>
+      <w:r>
+        <w:rPr>
+          <w:rFonts w:ascii="Helvetica" w:hAnsi="Helvetica"/>
+        </w:rPr>
+        <w:t>, i.e., for my test example</w:t>
+      </w:r>
+      <w:r>
+        <w:rPr>
+          <w:rFonts w:ascii="Helvetica" w:hAnsi="Helvetica"/>
+        </w:rPr>
+        <w:t xml:space="preserve"> this approach yielded all</w:t>
+      </w:r>
+      <w:r>
+        <w:rPr>
+          <w:rFonts w:ascii="Helvetica" w:hAnsi="Helvetica"/>
+        </w:rPr>
+        <w:t xml:space="preserve"> the commas that I needed, but </w:t>
+      </w:r>
+      <w:r>
+        <w:rPr>
+          <w:rFonts w:ascii="Helvetica" w:hAnsi="Helvetica"/>
+        </w:rPr>
+        <w:t>didn’t pr</w:t>
+      </w:r>
+      <w:r>
+        <w:rPr>
+          <w:rFonts w:ascii="Helvetica" w:hAnsi="Helvetica"/>
+        </w:rPr>
+        <w:t>oduce the “” around the names</w:t>
+      </w:r>
+      <w:r>
+        <w:rPr>
+          <w:rFonts w:ascii="Helvetica" w:hAnsi="Helvetica"/>
+        </w:rPr>
+        <w:t>. You could add this in after pasting onto the online file, or</w:t>
+      </w:r>
+      <w:r>
+        <w:rPr>
+          <w:rFonts w:ascii="Helvetica" w:hAnsi="Helvetica"/>
+        </w:rPr>
+        <w:t xml:space="preserve"> it should </w:t>
+      </w:r>
+      <w:r>
+        <w:rPr>
+          <w:rFonts w:ascii="Helvetica" w:hAnsi="Helvetica"/>
+        </w:rPr>
+        <w:t>be fine to submit without these</w:t>
+      </w:r>
+      <w:r>
+        <w:rPr>
+          <w:rFonts w:ascii="Helvetica" w:hAnsi="Helvetica"/>
+        </w:rPr>
+        <w:t>.</w:t>
+      </w:r>
+    </w:p>
+    <w:p>
+      <w:pPr>
+        <w:rPr>
+          <w:rFonts w:ascii="Helvetica" w:hAnsi="Helvetica"/>
+        </w:rPr>
+      </w:pPr>
+    </w:p>
+    <w:p>
+      <w:pPr>
+        <w:rPr>
+          <w:rFonts w:ascii="Helvetica" w:hAnsi="Helvetica"/>
+        </w:rPr>
+      </w:pPr>
+    </w:p>
+    <w:p>
+      <w:pPr>
+        <w:rPr>
+          <w:rFonts w:ascii="Helvetica" w:hAnsi="Helvetica"/>
+        </w:rPr>
+      </w:pPr>
+    </w:p>
+    <w:p>
+      <w:pPr>
+        <w:pStyle w:val="ListParagraph"/>
+        <w:numPr>
+          <w:ilvl w:val="0"/>
+          <w:numId w:val="4"/>
+        </w:numPr>
+        <w:ind w:left="426"/>
+        <w:rPr>
+          <w:rFonts w:ascii="Helvetica" w:hAnsi="Helvetica"/>
+        </w:rPr>
+      </w:pPr>
+      <w:r>
+        <w:rPr>
+          <w:rFonts w:ascii="Helvetica" w:hAnsi="Helvetica"/>
+        </w:rPr>
+        <w:t>Once you have entered all your data into the file you’ve made online, please copy it and save a local version (as .csv or .txt)</w:t>
+      </w:r>
+      <w:r>
+        <w:rPr>
+          <w:rFonts w:ascii="Helvetica" w:hAnsi="Helvetica"/>
+        </w:rPr>
+        <w:t xml:space="preserve"> for your records</w:t>
+      </w:r>
+      <w:r>
+        <w:rPr>
+          <w:rFonts w:ascii="Helvetica" w:hAnsi="Helvetica"/>
+        </w:rPr>
+        <w:t>, just in</w:t>
+      </w:r>
+      <w:r>
+        <w:rPr>
+          <w:rFonts w:ascii="Helvetica" w:hAnsi="Helvetica"/>
+        </w:rPr>
+        <w:t xml:space="preserve"> </w:t>
+      </w:r>
+      <w:r>
+        <w:rPr>
+          <w:rFonts w:ascii="Helvetica" w:hAnsi="Helvetica"/>
+        </w:rPr>
+        <w:t xml:space="preserve">case there are problems, so you don’t have to </w:t>
+      </w:r>
+      <w:r>
+        <w:rPr>
+          <w:rFonts w:ascii="Helvetica" w:hAnsi="Helvetica"/>
+        </w:rPr>
+        <w:t xml:space="preserve">re-enter the data </w:t>
+      </w:r>
+      <w:r>
+        <w:rPr>
+          <w:rFonts w:ascii="Helvetica" w:hAnsi="Helvetica"/>
+        </w:rPr>
+        <w:t>again.</w:t>
+      </w:r>
+    </w:p>
+    <w:p>
+      <w:pPr>
+        <w:pStyle w:val="ListParagraph"/>
+        <w:numPr>
+          <w:ilvl w:val="0"/>
+          <w:numId w:val="4"/>
+        </w:numPr>
+        <w:ind w:left="426"/>
+        <w:rPr>
+          <w:rFonts w:ascii="Helvetica" w:hAnsi="Helvetica"/>
+        </w:rPr>
+      </w:pPr>
+      <w:r>
+        <w:rPr>
+          <w:rFonts w:ascii="Helvetica" w:hAnsi="Helvetica"/>
+        </w:rPr>
+        <w:t>When you have finished then</w:t>
+      </w:r>
+      <w:r>
+        <w:rPr>
+          <w:rFonts w:ascii="Helvetica" w:hAnsi="Helvetica"/>
+        </w:rPr>
+        <w:t xml:space="preserve"> “Propose the file change” (or something similar, possibly “Commit changes” or “Submit a pull request”). Once the Pull request is submitted, I will be notified to review the changes and a</w:t>
+      </w:r>
+      <w:r>
+        <w:rPr>
+          <w:rFonts w:ascii="Helvetica" w:hAnsi="Helvetica"/>
+        </w:rPr>
+        <w:t>pprove them for the repository.</w:t>
+      </w:r>
+      <w:r>
+        <w:rPr>
+          <w:rFonts w:ascii="Helvetica" w:hAnsi="Helvetica"/>
+          <w:noProof/>
+        </w:rPr>
+        <w:t xml:space="preserve"> </w:t>
+      </w:r>
+      <w:r>
+        <w:rPr>
+          <w:rFonts w:ascii="Helvetica" w:hAnsi="Helvetica"/>
+          <w:noProof/>
+        </w:rPr>
+        <w:drawing>
+          <wp:inline distT="0" distB="0" distL="0" distR="0" wp14:anchorId="4905E301" wp14:editId="01E27376">
+            <wp:extent cx="2053213" cy="1710089"/>
+            <wp:effectExtent l="0" t="0" r="4445" b="0"/>
+            <wp:docPr id="5" name="Picture 5"/>
+            <wp:cNvGraphicFramePr>
+              <a:graphicFrameLocks xmlns:a="http://schemas.openxmlformats.org/drawingml/2006/main" noChangeAspect="1"/>
+            </wp:cNvGraphicFramePr>
+            <a:graphic xmlns:a="http://schemas.openxmlformats.org/drawingml/2006/main">
+              <a:graphicData uri="http://schemas.openxmlformats.org/drawingml/2006/picture">
+                <pic:pic xmlns:pic="http://schemas.openxmlformats.org/drawingml/2006/picture">
+                  <pic:nvPicPr>
+                    <pic:cNvPr id="0" name="Screen Shot 2019-09-17 at 2.55.24 PM.png"/>
+                    <pic:cNvPicPr/>
+                  </pic:nvPicPr>
+                  <pic:blipFill>
+                    <a:blip r:embed="rId13">
+                      <a:extLst>
+                        <a:ext uri="{28A0092B-C50C-407E-A947-70E740481C1C}">
+                          <a14:useLocalDpi xmlns:a14="http://schemas.microsoft.com/office/drawing/2010/main" val="0"/>
+                        </a:ext>
+                      </a:extLst>
+                    </a:blip>
+                    <a:stretch>
+                      <a:fillRect/>
+                    </a:stretch>
+                  </pic:blipFill>
+                  <pic:spPr>
+                    <a:xfrm>
+                      <a:off x="0" y="0"/>
+                      <a:ext cx="2053373" cy="1710222"/>
+                    </a:xfrm>
+                    <a:prstGeom prst="rect">
+                      <a:avLst/>
+                    </a:prstGeom>
+                  </pic:spPr>
+                </pic:pic>
+              </a:graphicData>
+            </a:graphic>
+          </wp:inline>
+        </w:drawing>
+      </w:r>
+    </w:p>
+    <w:p>
+      <w:pPr>
+        <w:pStyle w:val="ListParagraph"/>
+        <w:numPr>
+          <w:ilvl w:val="0"/>
+          <w:numId w:val="4"/>
+        </w:numPr>
+        <w:ind w:left="426"/>
+        <w:rPr>
+          <w:rFonts w:ascii="Helvetica" w:hAnsi="Helvetica"/>
+        </w:rPr>
+      </w:pPr>
+      <w:r>
+        <w:rPr>
+          <w:rFonts w:ascii="Helvetica" w:hAnsi="Helvetica"/>
+        </w:rPr>
+        <w:t>If you encounter problems, please come and see me so I can resolve them.</w:t>
+      </w:r>
+    </w:p>
+    <w:p>
+      <w:pPr>
+        <w:rPr>
+          <w:rFonts w:ascii="Helvetica" w:hAnsi="Helvetica"/>
+        </w:rPr>
+      </w:pPr>
+      <w:r>
+        <w:rPr>
+          <w:rFonts w:ascii="Helvetica" w:hAnsi="Helvetica"/>
+        </w:rPr>
+        <w:t xml:space="preserve"> </w:t>
+      </w:r>
+    </w:p>
+    <w:p>
+      <w:pPr>
+        <w:rPr>
+          <w:rFonts w:ascii="Helvetica" w:hAnsi="Helvetica"/>
+        </w:rPr>
+      </w:pPr>
+    </w:p>
+    <w:p>
+      <w:pPr>
+        <w:rPr>
+          <w:rFonts w:ascii="Helvetica" w:hAnsi="Helvetica"/>
+        </w:rPr>
+      </w:pPr>
       <w:bookmarkStart w:id="0" w:name="_GoBack"/>
       <w:bookmarkEnd w:id="0"/>
     </w:p>
     <w:sectPr>
+      <w:footerReference w:type="even" r:id="rId14"/>
+      <w:footerReference w:type="default" r:id="rId15"/>
       <w:pgSz w:w="12240" w:h="15840"/>
       <w:pgMar w:top="1134" w:right="1134" w:bottom="1134" w:left="1134" w:header="709" w:footer="709" w:gutter="0"/>
       <w:cols w:space="708"/>
@@ -466,6 +1975,530 @@
     </w:sectPr>
   </w:body>
 </w:document>
+</file>
+
+<file path=word/endnotes.xml><?xml version="1.0" encoding="utf-8"?>
+<w:endnotes xmlns:wpc="http://schemas.microsoft.com/office/word/2010/wordprocessingCanvas" xmlns:mo="http://schemas.microsoft.com/office/mac/office/2008/main" xmlns:mc="http://schemas.openxmlformats.org/markup-compatibility/2006" xmlns:mv="urn:schemas-microsoft-com:mac:vml" xmlns:o="urn:schemas-microsoft-com:office:office" xmlns:r="http://schemas.openxmlformats.org/officeDocument/2006/relationships" xmlns:m="http://schemas.openxmlformats.org/officeDocument/2006/math" xmlns:v="urn:schemas-microsoft-com:vml" xmlns:wp14="http://schemas.microsoft.com/office/word/2010/wordprocessingDrawing" xmlns:wp="http://schemas.openxmlformats.org/drawingml/2006/wordprocessingDrawing" xmlns:w10="urn:schemas-microsoft-com:office:word" xmlns:w="http://schemas.openxmlformats.org/wordprocessingml/2006/main" xmlns:w14="http://schemas.microsoft.com/office/word/2010/wordml" xmlns:wpg="http://schemas.microsoft.com/office/word/2010/wordprocessingGroup" xmlns:wpi="http://schemas.microsoft.com/office/word/2010/wordprocessingInk" xmlns:wne="http://schemas.microsoft.com/office/word/2006/wordml" xmlns:wps="http://schemas.microsoft.com/office/word/2010/wordprocessingShape" mc:Ignorable="w14 wp14">
+  <w:endnote w:type="separator" w:id="-1">
+    <w:p>
+      <w:r>
+        <w:separator/>
+      </w:r>
+    </w:p>
+  </w:endnote>
+  <w:endnote w:type="continuationSeparator" w:id="0">
+    <w:p>
+      <w:r>
+        <w:continuationSeparator/>
+      </w:r>
+    </w:p>
+  </w:endnote>
+</w:endnotes>
+</file>
+
+<file path=word/footer1.xml><?xml version="1.0" encoding="utf-8"?>
+<w:ftr xmlns:wpc="http://schemas.microsoft.com/office/word/2010/wordprocessingCanvas" xmlns:mo="http://schemas.microsoft.com/office/mac/office/2008/main" xmlns:mc="http://schemas.openxmlformats.org/markup-compatibility/2006" xmlns:mv="urn:schemas-microsoft-com:mac:vml" xmlns:o="urn:schemas-microsoft-com:office:office" xmlns:r="http://schemas.openxmlformats.org/officeDocument/2006/relationships" xmlns:m="http://schemas.openxmlformats.org/officeDocument/2006/math" xmlns:v="urn:schemas-microsoft-com:vml" xmlns:wp14="http://schemas.microsoft.com/office/word/2010/wordprocessingDrawing" xmlns:wp="http://schemas.openxmlformats.org/drawingml/2006/wordprocessingDrawing" xmlns:w10="urn:schemas-microsoft-com:office:word" xmlns:w="http://schemas.openxmlformats.org/wordprocessingml/2006/main" xmlns:w14="http://schemas.microsoft.com/office/word/2010/wordml" xmlns:wpg="http://schemas.microsoft.com/office/word/2010/wordprocessingGroup" xmlns:wpi="http://schemas.microsoft.com/office/word/2010/wordprocessingInk" xmlns:wne="http://schemas.microsoft.com/office/word/2006/wordml" xmlns:wps="http://schemas.microsoft.com/office/word/2010/wordprocessingShape" mc:Ignorable="w14 wp14">
+  <w:p>
+    <w:pPr>
+      <w:pStyle w:val="Footer"/>
+      <w:framePr w:wrap="around" w:vAnchor="text" w:hAnchor="margin" w:xAlign="right" w:y="1"/>
+      <w:rPr>
+        <w:rStyle w:val="PageNumber"/>
+      </w:rPr>
+    </w:pPr>
+    <w:r>
+      <w:rPr>
+        <w:rStyle w:val="PageNumber"/>
+      </w:rPr>
+      <w:fldChar w:fldCharType="begin"/>
+    </w:r>
+    <w:r>
+      <w:rPr>
+        <w:rStyle w:val="PageNumber"/>
+      </w:rPr>
+      <w:instrText xml:space="preserve">PAGE  </w:instrText>
+    </w:r>
+    <w:r>
+      <w:rPr>
+        <w:rStyle w:val="PageNumber"/>
+      </w:rPr>
+      <w:fldChar w:fldCharType="end"/>
+    </w:r>
+  </w:p>
+  <w:p>
+    <w:pPr>
+      <w:pStyle w:val="Footer"/>
+      <w:ind w:right="360"/>
+    </w:pPr>
+  </w:p>
+</w:ftr>
+</file>
+
+<file path=word/footer2.xml><?xml version="1.0" encoding="utf-8"?>
+<w:ftr xmlns:wpc="http://schemas.microsoft.com/office/word/2010/wordprocessingCanvas" xmlns:mo="http://schemas.microsoft.com/office/mac/office/2008/main" xmlns:mc="http://schemas.openxmlformats.org/markup-compatibility/2006" xmlns:mv="urn:schemas-microsoft-com:mac:vml" xmlns:o="urn:schemas-microsoft-com:office:office" xmlns:r="http://schemas.openxmlformats.org/officeDocument/2006/relationships" xmlns:m="http://schemas.openxmlformats.org/officeDocument/2006/math" xmlns:v="urn:schemas-microsoft-com:vml" xmlns:wp14="http://schemas.microsoft.com/office/word/2010/wordprocessingDrawing" xmlns:wp="http://schemas.openxmlformats.org/drawingml/2006/wordprocessingDrawing" xmlns:w10="urn:schemas-microsoft-com:office:word" xmlns:w="http://schemas.openxmlformats.org/wordprocessingml/2006/main" xmlns:w14="http://schemas.microsoft.com/office/word/2010/wordml" xmlns:wpg="http://schemas.microsoft.com/office/word/2010/wordprocessingGroup" xmlns:wpi="http://schemas.microsoft.com/office/word/2010/wordprocessingInk" xmlns:wne="http://schemas.microsoft.com/office/word/2006/wordml" xmlns:wps="http://schemas.microsoft.com/office/word/2010/wordprocessingShape" mc:Ignorable="w14 wp14">
+  <w:p>
+    <w:pPr>
+      <w:pStyle w:val="Footer"/>
+      <w:framePr w:wrap="around" w:vAnchor="text" w:hAnchor="margin" w:xAlign="right" w:y="1"/>
+      <w:rPr>
+        <w:rStyle w:val="PageNumber"/>
+      </w:rPr>
+    </w:pPr>
+    <w:r>
+      <w:rPr>
+        <w:rStyle w:val="PageNumber"/>
+      </w:rPr>
+      <w:fldChar w:fldCharType="begin"/>
+    </w:r>
+    <w:r>
+      <w:rPr>
+        <w:rStyle w:val="PageNumber"/>
+      </w:rPr>
+      <w:instrText xml:space="preserve">PAGE  </w:instrText>
+    </w:r>
+    <w:r>
+      <w:rPr>
+        <w:rStyle w:val="PageNumber"/>
+      </w:rPr>
+      <w:fldChar w:fldCharType="separate"/>
+    </w:r>
+    <w:r>
+      <w:rPr>
+        <w:rStyle w:val="PageNumber"/>
+        <w:noProof/>
+      </w:rPr>
+      <w:t>1</w:t>
+    </w:r>
+    <w:r>
+      <w:rPr>
+        <w:rStyle w:val="PageNumber"/>
+      </w:rPr>
+      <w:fldChar w:fldCharType="end"/>
+    </w:r>
+  </w:p>
+  <w:p>
+    <w:pPr>
+      <w:pStyle w:val="Footer"/>
+      <w:ind w:right="360"/>
+    </w:pPr>
+  </w:p>
+</w:ftr>
+</file>
+
+<file path=word/footnotes.xml><?xml version="1.0" encoding="utf-8"?>
+<w:footnotes xmlns:wpc="http://schemas.microsoft.com/office/word/2010/wordprocessingCanvas" xmlns:mo="http://schemas.microsoft.com/office/mac/office/2008/main" xmlns:mc="http://schemas.openxmlformats.org/markup-compatibility/2006" xmlns:mv="urn:schemas-microsoft-com:mac:vml" xmlns:o="urn:schemas-microsoft-com:office:office" xmlns:r="http://schemas.openxmlformats.org/officeDocument/2006/relationships" xmlns:m="http://schemas.openxmlformats.org/officeDocument/2006/math" xmlns:v="urn:schemas-microsoft-com:vml" xmlns:wp14="http://schemas.microsoft.com/office/word/2010/wordprocessingDrawing" xmlns:wp="http://schemas.openxmlformats.org/drawingml/2006/wordprocessingDrawing" xmlns:w10="urn:schemas-microsoft-com:office:word" xmlns:w="http://schemas.openxmlformats.org/wordprocessingml/2006/main" xmlns:w14="http://schemas.microsoft.com/office/word/2010/wordml" xmlns:wpg="http://schemas.microsoft.com/office/word/2010/wordprocessingGroup" xmlns:wpi="http://schemas.microsoft.com/office/word/2010/wordprocessingInk" xmlns:wne="http://schemas.microsoft.com/office/word/2006/wordml" xmlns:wps="http://schemas.microsoft.com/office/word/2010/wordprocessingShape" mc:Ignorable="w14 wp14">
+  <w:footnote w:type="separator" w:id="-1">
+    <w:p>
+      <w:r>
+        <w:separator/>
+      </w:r>
+    </w:p>
+  </w:footnote>
+  <w:footnote w:type="continuationSeparator" w:id="0">
+    <w:p>
+      <w:r>
+        <w:continuationSeparator/>
+      </w:r>
+    </w:p>
+  </w:footnote>
+</w:footnotes>
+</file>
+
+<file path=word/numbering.xml><?xml version="1.0" encoding="utf-8"?>
+<w:numbering xmlns:wpc="http://schemas.microsoft.com/office/word/2010/wordprocessingCanvas" xmlns:mo="http://schemas.microsoft.com/office/mac/office/2008/main" xmlns:mc="http://schemas.openxmlformats.org/markup-compatibility/2006" xmlns:mv="urn:schemas-microsoft-com:mac:vml" xmlns:o="urn:schemas-microsoft-com:office:office" xmlns:r="http://schemas.openxmlformats.org/officeDocument/2006/relationships" xmlns:m="http://schemas.openxmlformats.org/officeDocument/2006/math" xmlns:v="urn:schemas-microsoft-com:vml" xmlns:wp14="http://schemas.microsoft.com/office/word/2010/wordprocessingDrawing" xmlns:wp="http://schemas.openxmlformats.org/drawingml/2006/wordprocessingDrawing" xmlns:w10="urn:schemas-microsoft-com:office:word" xmlns:w="http://schemas.openxmlformats.org/wordprocessingml/2006/main" xmlns:w14="http://schemas.microsoft.com/office/word/2010/wordml" xmlns:wpg="http://schemas.microsoft.com/office/word/2010/wordprocessingGroup" xmlns:wpi="http://schemas.microsoft.com/office/word/2010/wordprocessingInk" xmlns:wne="http://schemas.microsoft.com/office/word/2006/wordml" xmlns:wps="http://schemas.microsoft.com/office/word/2010/wordprocessingShape" mc:Ignorable="w14 wp14">
+  <w:abstractNum w:abstractNumId="0">
+    <w:nsid w:val="00527B08"/>
+    <w:multiLevelType w:val="multilevel"/>
+    <w:tmpl w:val="B5F4EDA0"/>
+    <w:lvl w:ilvl="0">
+      <w:start w:val="1"/>
+      <w:numFmt w:val="decimal"/>
+      <w:lvlText w:val="%1)"/>
+      <w:lvlJc w:val="left"/>
+      <w:pPr>
+        <w:ind w:left="720" w:hanging="360"/>
+      </w:pPr>
+      <w:rPr>
+        <w:rFonts w:hint="default"/>
+      </w:rPr>
+    </w:lvl>
+    <w:lvl w:ilvl="1">
+      <w:start w:val="1"/>
+      <w:numFmt w:val="lowerLetter"/>
+      <w:lvlText w:val="%2."/>
+      <w:lvlJc w:val="left"/>
+      <w:pPr>
+        <w:ind w:left="1440" w:hanging="360"/>
+      </w:pPr>
+    </w:lvl>
+    <w:lvl w:ilvl="2">
+      <w:start w:val="1"/>
+      <w:numFmt w:val="lowerRoman"/>
+      <w:lvlText w:val="%3."/>
+      <w:lvlJc w:val="right"/>
+      <w:pPr>
+        <w:ind w:left="2160" w:hanging="180"/>
+      </w:pPr>
+    </w:lvl>
+    <w:lvl w:ilvl="3">
+      <w:start w:val="1"/>
+      <w:numFmt w:val="decimal"/>
+      <w:lvlText w:val="%4."/>
+      <w:lvlJc w:val="left"/>
+      <w:pPr>
+        <w:ind w:left="2880" w:hanging="360"/>
+      </w:pPr>
+    </w:lvl>
+    <w:lvl w:ilvl="4">
+      <w:start w:val="1"/>
+      <w:numFmt w:val="lowerLetter"/>
+      <w:lvlText w:val="%5."/>
+      <w:lvlJc w:val="left"/>
+      <w:pPr>
+        <w:ind w:left="3600" w:hanging="360"/>
+      </w:pPr>
+    </w:lvl>
+    <w:lvl w:ilvl="5">
+      <w:start w:val="1"/>
+      <w:numFmt w:val="lowerRoman"/>
+      <w:lvlText w:val="%6."/>
+      <w:lvlJc w:val="right"/>
+      <w:pPr>
+        <w:ind w:left="4320" w:hanging="180"/>
+      </w:pPr>
+    </w:lvl>
+    <w:lvl w:ilvl="6">
+      <w:start w:val="1"/>
+      <w:numFmt w:val="decimal"/>
+      <w:lvlText w:val="%7."/>
+      <w:lvlJc w:val="left"/>
+      <w:pPr>
+        <w:ind w:left="5040" w:hanging="360"/>
+      </w:pPr>
+    </w:lvl>
+    <w:lvl w:ilvl="7">
+      <w:start w:val="1"/>
+      <w:numFmt w:val="lowerLetter"/>
+      <w:lvlText w:val="%8."/>
+      <w:lvlJc w:val="left"/>
+      <w:pPr>
+        <w:ind w:left="5760" w:hanging="360"/>
+      </w:pPr>
+    </w:lvl>
+    <w:lvl w:ilvl="8">
+      <w:start w:val="1"/>
+      <w:numFmt w:val="lowerRoman"/>
+      <w:lvlText w:val="%9."/>
+      <w:lvlJc w:val="right"/>
+      <w:pPr>
+        <w:ind w:left="6480" w:hanging="180"/>
+      </w:pPr>
+    </w:lvl>
+  </w:abstractNum>
+  <w:abstractNum w:abstractNumId="1">
+    <w:nsid w:val="340D256E"/>
+    <w:multiLevelType w:val="hybridMultilevel"/>
+    <w:tmpl w:val="A2D437BC"/>
+    <w:lvl w:ilvl="0" w:tplc="BC76A0C2">
+      <w:start w:val="4"/>
+      <w:numFmt w:val="decimal"/>
+      <w:lvlText w:val="%1)"/>
+      <w:lvlJc w:val="left"/>
+      <w:pPr>
+        <w:ind w:left="1080" w:hanging="360"/>
+      </w:pPr>
+      <w:rPr>
+        <w:rFonts w:hint="default"/>
+      </w:rPr>
+    </w:lvl>
+    <w:lvl w:ilvl="1" w:tplc="04090019" w:tentative="1">
+      <w:start w:val="1"/>
+      <w:numFmt w:val="lowerLetter"/>
+      <w:lvlText w:val="%2."/>
+      <w:lvlJc w:val="left"/>
+      <w:pPr>
+        <w:ind w:left="1800" w:hanging="360"/>
+      </w:pPr>
+    </w:lvl>
+    <w:lvl w:ilvl="2" w:tplc="0409001B" w:tentative="1">
+      <w:start w:val="1"/>
+      <w:numFmt w:val="lowerRoman"/>
+      <w:lvlText w:val="%3."/>
+      <w:lvlJc w:val="right"/>
+      <w:pPr>
+        <w:ind w:left="2520" w:hanging="180"/>
+      </w:pPr>
+    </w:lvl>
+    <w:lvl w:ilvl="3" w:tplc="0409000F" w:tentative="1">
+      <w:start w:val="1"/>
+      <w:numFmt w:val="decimal"/>
+      <w:lvlText w:val="%4."/>
+      <w:lvlJc w:val="left"/>
+      <w:pPr>
+        <w:ind w:left="3240" w:hanging="360"/>
+      </w:pPr>
+    </w:lvl>
+    <w:lvl w:ilvl="4" w:tplc="04090019" w:tentative="1">
+      <w:start w:val="1"/>
+      <w:numFmt w:val="lowerLetter"/>
+      <w:lvlText w:val="%5."/>
+      <w:lvlJc w:val="left"/>
+      <w:pPr>
+        <w:ind w:left="3960" w:hanging="360"/>
+      </w:pPr>
+    </w:lvl>
+    <w:lvl w:ilvl="5" w:tplc="0409001B" w:tentative="1">
+      <w:start w:val="1"/>
+      <w:numFmt w:val="lowerRoman"/>
+      <w:lvlText w:val="%6."/>
+      <w:lvlJc w:val="right"/>
+      <w:pPr>
+        <w:ind w:left="4680" w:hanging="180"/>
+      </w:pPr>
+    </w:lvl>
+    <w:lvl w:ilvl="6" w:tplc="0409000F" w:tentative="1">
+      <w:start w:val="1"/>
+      <w:numFmt w:val="decimal"/>
+      <w:lvlText w:val="%7."/>
+      <w:lvlJc w:val="left"/>
+      <w:pPr>
+        <w:ind w:left="5400" w:hanging="360"/>
+      </w:pPr>
+    </w:lvl>
+    <w:lvl w:ilvl="7" w:tplc="04090019" w:tentative="1">
+      <w:start w:val="1"/>
+      <w:numFmt w:val="lowerLetter"/>
+      <w:lvlText w:val="%8."/>
+      <w:lvlJc w:val="left"/>
+      <w:pPr>
+        <w:ind w:left="6120" w:hanging="360"/>
+      </w:pPr>
+    </w:lvl>
+    <w:lvl w:ilvl="8" w:tplc="0409001B" w:tentative="1">
+      <w:start w:val="1"/>
+      <w:numFmt w:val="lowerRoman"/>
+      <w:lvlText w:val="%9."/>
+      <w:lvlJc w:val="right"/>
+      <w:pPr>
+        <w:ind w:left="6840" w:hanging="180"/>
+      </w:pPr>
+    </w:lvl>
+  </w:abstractNum>
+  <w:abstractNum w:abstractNumId="2">
+    <w:nsid w:val="6738227C"/>
+    <w:multiLevelType w:val="hybridMultilevel"/>
+    <w:tmpl w:val="4BBCC1BE"/>
+    <w:lvl w:ilvl="0" w:tplc="04090001">
+      <w:start w:val="1"/>
+      <w:numFmt w:val="bullet"/>
+      <w:lvlText w:val=""/>
+      <w:lvlJc w:val="left"/>
+      <w:pPr>
+        <w:ind w:left="1447" w:hanging="360"/>
+      </w:pPr>
+      <w:rPr>
+        <w:rFonts w:ascii="Symbol" w:hAnsi="Symbol" w:hint="default"/>
+      </w:rPr>
+    </w:lvl>
+    <w:lvl w:ilvl="1" w:tplc="04090003" w:tentative="1">
+      <w:start w:val="1"/>
+      <w:numFmt w:val="bullet"/>
+      <w:lvlText w:val="o"/>
+      <w:lvlJc w:val="left"/>
+      <w:pPr>
+        <w:ind w:left="2167" w:hanging="360"/>
+      </w:pPr>
+      <w:rPr>
+        <w:rFonts w:ascii="Courier New" w:hAnsi="Courier New" w:cs="Courier New" w:hint="default"/>
+      </w:rPr>
+    </w:lvl>
+    <w:lvl w:ilvl="2" w:tplc="04090005" w:tentative="1">
+      <w:start w:val="1"/>
+      <w:numFmt w:val="bullet"/>
+      <w:lvlText w:val=""/>
+      <w:lvlJc w:val="left"/>
+      <w:pPr>
+        <w:ind w:left="2887" w:hanging="360"/>
+      </w:pPr>
+      <w:rPr>
+        <w:rFonts w:ascii="Wingdings" w:hAnsi="Wingdings" w:hint="default"/>
+      </w:rPr>
+    </w:lvl>
+    <w:lvl w:ilvl="3" w:tplc="04090001" w:tentative="1">
+      <w:start w:val="1"/>
+      <w:numFmt w:val="bullet"/>
+      <w:lvlText w:val=""/>
+      <w:lvlJc w:val="left"/>
+      <w:pPr>
+        <w:ind w:left="3607" w:hanging="360"/>
+      </w:pPr>
+      <w:rPr>
+        <w:rFonts w:ascii="Symbol" w:hAnsi="Symbol" w:hint="default"/>
+      </w:rPr>
+    </w:lvl>
+    <w:lvl w:ilvl="4" w:tplc="04090003" w:tentative="1">
+      <w:start w:val="1"/>
+      <w:numFmt w:val="bullet"/>
+      <w:lvlText w:val="o"/>
+      <w:lvlJc w:val="left"/>
+      <w:pPr>
+        <w:ind w:left="4327" w:hanging="360"/>
+      </w:pPr>
+      <w:rPr>
+        <w:rFonts w:ascii="Courier New" w:hAnsi="Courier New" w:cs="Courier New" w:hint="default"/>
+      </w:rPr>
+    </w:lvl>
+    <w:lvl w:ilvl="5" w:tplc="04090005" w:tentative="1">
+      <w:start w:val="1"/>
+      <w:numFmt w:val="bullet"/>
+      <w:lvlText w:val=""/>
+      <w:lvlJc w:val="left"/>
+      <w:pPr>
+        <w:ind w:left="5047" w:hanging="360"/>
+      </w:pPr>
+      <w:rPr>
+        <w:rFonts w:ascii="Wingdings" w:hAnsi="Wingdings" w:hint="default"/>
+      </w:rPr>
+    </w:lvl>
+    <w:lvl w:ilvl="6" w:tplc="04090001" w:tentative="1">
+      <w:start w:val="1"/>
+      <w:numFmt w:val="bullet"/>
+      <w:lvlText w:val=""/>
+      <w:lvlJc w:val="left"/>
+      <w:pPr>
+        <w:ind w:left="5767" w:hanging="360"/>
+      </w:pPr>
+      <w:rPr>
+        <w:rFonts w:ascii="Symbol" w:hAnsi="Symbol" w:hint="default"/>
+      </w:rPr>
+    </w:lvl>
+    <w:lvl w:ilvl="7" w:tplc="04090003" w:tentative="1">
+      <w:start w:val="1"/>
+      <w:numFmt w:val="bullet"/>
+      <w:lvlText w:val="o"/>
+      <w:lvlJc w:val="left"/>
+      <w:pPr>
+        <w:ind w:left="6487" w:hanging="360"/>
+      </w:pPr>
+      <w:rPr>
+        <w:rFonts w:ascii="Courier New" w:hAnsi="Courier New" w:cs="Courier New" w:hint="default"/>
+      </w:rPr>
+    </w:lvl>
+    <w:lvl w:ilvl="8" w:tplc="04090005" w:tentative="1">
+      <w:start w:val="1"/>
+      <w:numFmt w:val="bullet"/>
+      <w:lvlText w:val=""/>
+      <w:lvlJc w:val="left"/>
+      <w:pPr>
+        <w:ind w:left="7207" w:hanging="360"/>
+      </w:pPr>
+      <w:rPr>
+        <w:rFonts w:ascii="Wingdings" w:hAnsi="Wingdings" w:hint="default"/>
+      </w:rPr>
+    </w:lvl>
+  </w:abstractNum>
+  <w:abstractNum w:abstractNumId="3">
+    <w:nsid w:val="7C52396B"/>
+    <w:multiLevelType w:val="hybridMultilevel"/>
+    <w:tmpl w:val="B5F4EDA0"/>
+    <w:lvl w:ilvl="0" w:tplc="04090011">
+      <w:start w:val="1"/>
+      <w:numFmt w:val="decimal"/>
+      <w:lvlText w:val="%1)"/>
+      <w:lvlJc w:val="left"/>
+      <w:pPr>
+        <w:ind w:left="720" w:hanging="360"/>
+      </w:pPr>
+      <w:rPr>
+        <w:rFonts w:hint="default"/>
+      </w:rPr>
+    </w:lvl>
+    <w:lvl w:ilvl="1" w:tplc="04090019" w:tentative="1">
+      <w:start w:val="1"/>
+      <w:numFmt w:val="lowerLetter"/>
+      <w:lvlText w:val="%2."/>
+      <w:lvlJc w:val="left"/>
+      <w:pPr>
+        <w:ind w:left="1440" w:hanging="360"/>
+      </w:pPr>
+    </w:lvl>
+    <w:lvl w:ilvl="2" w:tplc="0409001B" w:tentative="1">
+      <w:start w:val="1"/>
+      <w:numFmt w:val="lowerRoman"/>
+      <w:lvlText w:val="%3."/>
+      <w:lvlJc w:val="right"/>
+      <w:pPr>
+        <w:ind w:left="2160" w:hanging="180"/>
+      </w:pPr>
+    </w:lvl>
+    <w:lvl w:ilvl="3" w:tplc="0409000F" w:tentative="1">
+      <w:start w:val="1"/>
+      <w:numFmt w:val="decimal"/>
+      <w:lvlText w:val="%4."/>
+      <w:lvlJc w:val="left"/>
+      <w:pPr>
+        <w:ind w:left="2880" w:hanging="360"/>
+      </w:pPr>
+    </w:lvl>
+    <w:lvl w:ilvl="4" w:tplc="04090019" w:tentative="1">
+      <w:start w:val="1"/>
+      <w:numFmt w:val="lowerLetter"/>
+      <w:lvlText w:val="%5."/>
+      <w:lvlJc w:val="left"/>
+      <w:pPr>
+        <w:ind w:left="3600" w:hanging="360"/>
+      </w:pPr>
+    </w:lvl>
+    <w:lvl w:ilvl="5" w:tplc="0409001B" w:tentative="1">
+      <w:start w:val="1"/>
+      <w:numFmt w:val="lowerRoman"/>
+      <w:lvlText w:val="%6."/>
+      <w:lvlJc w:val="right"/>
+      <w:pPr>
+        <w:ind w:left="4320" w:hanging="180"/>
+      </w:pPr>
+    </w:lvl>
+    <w:lvl w:ilvl="6" w:tplc="0409000F" w:tentative="1">
+      <w:start w:val="1"/>
+      <w:numFmt w:val="decimal"/>
+      <w:lvlText w:val="%7."/>
+      <w:lvlJc w:val="left"/>
+      <w:pPr>
+        <w:ind w:left="5040" w:hanging="360"/>
+      </w:pPr>
+    </w:lvl>
+    <w:lvl w:ilvl="7" w:tplc="04090019" w:tentative="1">
+      <w:start w:val="1"/>
+      <w:numFmt w:val="lowerLetter"/>
+      <w:lvlText w:val="%8."/>
+      <w:lvlJc w:val="left"/>
+      <w:pPr>
+        <w:ind w:left="5760" w:hanging="360"/>
+      </w:pPr>
+    </w:lvl>
+    <w:lvl w:ilvl="8" w:tplc="0409001B" w:tentative="1">
+      <w:start w:val="1"/>
+      <w:numFmt w:val="lowerRoman"/>
+      <w:lvlText w:val="%9."/>
+      <w:lvlJc w:val="right"/>
+      <w:pPr>
+        <w:ind w:left="6480" w:hanging="180"/>
+      </w:pPr>
+    </w:lvl>
+  </w:abstractNum>
+  <w:num w:numId="1">
+    <w:abstractNumId w:val="2"/>
+  </w:num>
+  <w:num w:numId="2">
+    <w:abstractNumId w:val="3"/>
+  </w:num>
+  <w:num w:numId="3">
+    <w:abstractNumId w:val="0"/>
+  </w:num>
+  <w:num w:numId="4">
+    <w:abstractNumId w:val="1"/>
+  </w:num>
+</w:numbering>
 </file>
 
 <file path=word/styles.xml><?xml version="1.0" encoding="utf-8"?>
@@ -650,6 +2683,73 @@
     <w:uiPriority w:val="99"/>
     <w:semiHidden/>
     <w:unhideWhenUsed/>
+  </w:style>
+  <w:style w:type="paragraph" w:styleId="BalloonText">
+    <w:name w:val="Balloon Text"/>
+    <w:basedOn w:val="Normal"/>
+    <w:link w:val="BalloonTextChar"/>
+    <w:uiPriority w:val="99"/>
+    <w:semiHidden/>
+    <w:unhideWhenUsed/>
+    <w:rsid w:val="000F7664"/>
+    <w:rPr>
+      <w:rFonts w:ascii="Lucida Grande" w:hAnsi="Lucida Grande" w:cs="Lucida Grande"/>
+      <w:sz w:val="18"/>
+      <w:szCs w:val="18"/>
+    </w:rPr>
+  </w:style>
+  <w:style w:type="character" w:customStyle="1" w:styleId="BalloonTextChar">
+    <w:name w:val="Balloon Text Char"/>
+    <w:basedOn w:val="DefaultParagraphFont"/>
+    <w:link w:val="BalloonText"/>
+    <w:uiPriority w:val="99"/>
+    <w:semiHidden/>
+    <w:rsid w:val="000F7664"/>
+    <w:rPr>
+      <w:rFonts w:ascii="Lucida Grande" w:hAnsi="Lucida Grande" w:cs="Lucida Grande"/>
+      <w:sz w:val="18"/>
+      <w:szCs w:val="18"/>
+    </w:rPr>
+  </w:style>
+  <w:style w:type="paragraph" w:styleId="ListParagraph">
+    <w:name w:val="List Paragraph"/>
+    <w:basedOn w:val="Normal"/>
+    <w:uiPriority w:val="34"/>
+    <w:qFormat/>
+    <w:rsid w:val="00BA54A5"/>
+    <w:pPr>
+      <w:ind w:left="720"/>
+      <w:contextualSpacing/>
+    </w:pPr>
+  </w:style>
+  <w:style w:type="paragraph" w:styleId="Footer">
+    <w:name w:val="footer"/>
+    <w:basedOn w:val="Normal"/>
+    <w:link w:val="FooterChar"/>
+    <w:uiPriority w:val="99"/>
+    <w:unhideWhenUsed/>
+    <w:rsid w:val="008B1F6B"/>
+    <w:pPr>
+      <w:tabs>
+        <w:tab w:val="center" w:pos="4320"/>
+        <w:tab w:val="right" w:pos="8640"/>
+      </w:tabs>
+    </w:pPr>
+  </w:style>
+  <w:style w:type="character" w:customStyle="1" w:styleId="FooterChar">
+    <w:name w:val="Footer Char"/>
+    <w:basedOn w:val="DefaultParagraphFont"/>
+    <w:link w:val="Footer"/>
+    <w:uiPriority w:val="99"/>
+    <w:rsid w:val="008B1F6B"/>
+  </w:style>
+  <w:style w:type="character" w:styleId="PageNumber">
+    <w:name w:val="page number"/>
+    <w:basedOn w:val="DefaultParagraphFont"/>
+    <w:uiPriority w:val="99"/>
+    <w:semiHidden/>
+    <w:unhideWhenUsed/>
+    <w:rsid w:val="008B1F6B"/>
   </w:style>
 </w:styles>
 </file>
@@ -836,6 +2936,73 @@
     <w:uiPriority w:val="99"/>
     <w:semiHidden/>
     <w:unhideWhenUsed/>
+  </w:style>
+  <w:style w:type="paragraph" w:styleId="BalloonText">
+    <w:name w:val="Balloon Text"/>
+    <w:basedOn w:val="Normal"/>
+    <w:link w:val="BalloonTextChar"/>
+    <w:uiPriority w:val="99"/>
+    <w:semiHidden/>
+    <w:unhideWhenUsed/>
+    <w:rsid w:val="000F7664"/>
+    <w:rPr>
+      <w:rFonts w:ascii="Lucida Grande" w:hAnsi="Lucida Grande" w:cs="Lucida Grande"/>
+      <w:sz w:val="18"/>
+      <w:szCs w:val="18"/>
+    </w:rPr>
+  </w:style>
+  <w:style w:type="character" w:customStyle="1" w:styleId="BalloonTextChar">
+    <w:name w:val="Balloon Text Char"/>
+    <w:basedOn w:val="DefaultParagraphFont"/>
+    <w:link w:val="BalloonText"/>
+    <w:uiPriority w:val="99"/>
+    <w:semiHidden/>
+    <w:rsid w:val="000F7664"/>
+    <w:rPr>
+      <w:rFonts w:ascii="Lucida Grande" w:hAnsi="Lucida Grande" w:cs="Lucida Grande"/>
+      <w:sz w:val="18"/>
+      <w:szCs w:val="18"/>
+    </w:rPr>
+  </w:style>
+  <w:style w:type="paragraph" w:styleId="ListParagraph">
+    <w:name w:val="List Paragraph"/>
+    <w:basedOn w:val="Normal"/>
+    <w:uiPriority w:val="34"/>
+    <w:qFormat/>
+    <w:rsid w:val="00BA54A5"/>
+    <w:pPr>
+      <w:ind w:left="720"/>
+      <w:contextualSpacing/>
+    </w:pPr>
+  </w:style>
+  <w:style w:type="paragraph" w:styleId="Footer">
+    <w:name w:val="footer"/>
+    <w:basedOn w:val="Normal"/>
+    <w:link w:val="FooterChar"/>
+    <w:uiPriority w:val="99"/>
+    <w:unhideWhenUsed/>
+    <w:rsid w:val="008B1F6B"/>
+    <w:pPr>
+      <w:tabs>
+        <w:tab w:val="center" w:pos="4320"/>
+        <w:tab w:val="right" w:pos="8640"/>
+      </w:tabs>
+    </w:pPr>
+  </w:style>
+  <w:style w:type="character" w:customStyle="1" w:styleId="FooterChar">
+    <w:name w:val="Footer Char"/>
+    <w:basedOn w:val="DefaultParagraphFont"/>
+    <w:link w:val="Footer"/>
+    <w:uiPriority w:val="99"/>
+    <w:rsid w:val="008B1F6B"/>
+  </w:style>
+  <w:style w:type="character" w:styleId="PageNumber">
+    <w:name w:val="page number"/>
+    <w:basedOn w:val="DefaultParagraphFont"/>
+    <w:uiPriority w:val="99"/>
+    <w:semiHidden/>
+    <w:unhideWhenUsed/>
+    <w:rsid w:val="008B1F6B"/>
   </w:style>
 </w:styles>
 </file>

</xml_diff>